<commit_message>
final Ending with summary reports
</commit_message>
<xml_diff>
--- a/דוח מסכם_חלק_1.docx
+++ b/דוח מסכם_חלק_1.docx
@@ -161,23 +161,13 @@
         </w:rPr>
         <w:t xml:space="preserve"> (</w:t>
       </w:r>
-      <w:proofErr w:type="spellStart"/>
-      <w:r>
-        <w:rPr>
-          <w:rFonts w:ascii="Segoe UI" w:hAnsi="Segoe UI" w:cs="Segoe UI"/>
-          <w:sz w:val="18"/>
-          <w:szCs w:val="18"/>
-        </w:rPr>
-        <w:t>HyperText</w:t>
-      </w:r>
-      <w:proofErr w:type="spellEnd"/>
-      <w:r>
-        <w:rPr>
-          <w:rFonts w:ascii="Segoe UI" w:hAnsi="Segoe UI" w:cs="Segoe UI"/>
-          <w:sz w:val="18"/>
-          <w:szCs w:val="18"/>
-        </w:rPr>
-        <w:t xml:space="preserve"> Transfer Protocol</w:t>
+      <w:r>
+        <w:rPr>
+          <w:rFonts w:ascii="Segoe UI" w:hAnsi="Segoe UI" w:cs="Segoe UI"/>
+          <w:sz w:val="18"/>
+          <w:szCs w:val="18"/>
+        </w:rPr>
+        <w:t>HyperText Transfer Protocol</w:t>
       </w:r>
       <w:r>
         <w:rPr>
@@ -771,79 +761,7 @@
           <w:sz w:val="18"/>
           <w:szCs w:val="18"/>
         </w:rPr>
-        <w:t xml:space="preserve"> </w:t>
-      </w:r>
-      <w:proofErr w:type="spellStart"/>
-      <w:r>
-        <w:rPr>
-          <w:rFonts w:ascii="Segoe UI" w:hAnsi="Segoe UI" w:cs="Segoe UI"/>
-          <w:sz w:val="18"/>
-          <w:szCs w:val="18"/>
-        </w:rPr>
-        <w:t>msg_id</w:t>
-      </w:r>
-      <w:proofErr w:type="spellEnd"/>
-      <w:r>
-        <w:rPr>
-          <w:rFonts w:ascii="Segoe UI" w:hAnsi="Segoe UI" w:cs="Segoe UI"/>
-          <w:sz w:val="18"/>
-          <w:szCs w:val="18"/>
-        </w:rPr>
-        <w:t xml:space="preserve">, </w:t>
-      </w:r>
-      <w:proofErr w:type="spellStart"/>
-      <w:r>
-        <w:rPr>
-          <w:rFonts w:ascii="Segoe UI" w:hAnsi="Segoe UI" w:cs="Segoe UI"/>
-          <w:sz w:val="18"/>
-          <w:szCs w:val="18"/>
-        </w:rPr>
-        <w:t>app_protocol</w:t>
-      </w:r>
-      <w:proofErr w:type="spellEnd"/>
-      <w:r>
-        <w:rPr>
-          <w:rFonts w:ascii="Segoe UI" w:hAnsi="Segoe UI" w:cs="Segoe UI"/>
-          <w:sz w:val="18"/>
-          <w:szCs w:val="18"/>
-        </w:rPr>
-        <w:t xml:space="preserve">, </w:t>
-      </w:r>
-      <w:proofErr w:type="spellStart"/>
-      <w:r>
-        <w:rPr>
-          <w:rFonts w:ascii="Segoe UI" w:hAnsi="Segoe UI" w:cs="Segoe UI"/>
-          <w:sz w:val="18"/>
-          <w:szCs w:val="18"/>
-        </w:rPr>
-        <w:t>src_app</w:t>
-      </w:r>
-      <w:proofErr w:type="spellEnd"/>
-      <w:r>
-        <w:rPr>
-          <w:rFonts w:ascii="Segoe UI" w:hAnsi="Segoe UI" w:cs="Segoe UI"/>
-          <w:sz w:val="18"/>
-          <w:szCs w:val="18"/>
-        </w:rPr>
-        <w:t xml:space="preserve">, </w:t>
-      </w:r>
-      <w:proofErr w:type="spellStart"/>
-      <w:r>
-        <w:rPr>
-          <w:rFonts w:ascii="Segoe UI" w:hAnsi="Segoe UI" w:cs="Segoe UI"/>
-          <w:sz w:val="18"/>
-          <w:szCs w:val="18"/>
-        </w:rPr>
-        <w:t>dst_app</w:t>
-      </w:r>
-      <w:proofErr w:type="spellEnd"/>
-      <w:r>
-        <w:rPr>
-          <w:rFonts w:ascii="Segoe UI" w:hAnsi="Segoe UI" w:cs="Segoe UI"/>
-          <w:sz w:val="18"/>
-          <w:szCs w:val="18"/>
-        </w:rPr>
-        <w:t xml:space="preserve">, message, timestamp. </w:t>
+        <w:t xml:space="preserve"> msg_id, app_protocol, src_app, dst_app, message, timestamp. </w:t>
       </w:r>
       <w:r>
         <w:rPr>
@@ -1093,7 +1011,7 @@
           <w:numId w:val="20"/>
         </w:numPr>
         <w:rPr>
-          <w:rFonts w:ascii="Segoe UI" w:hAnsi="Segoe UI" w:cs="Segoe UI" w:hint="cs"/>
+          <w:rFonts w:ascii="Segoe UI" w:hAnsi="Segoe UI" w:cs="Segoe UI"/>
           <w:sz w:val="18"/>
           <w:szCs w:val="18"/>
           <w:rtl/>
@@ -1458,7 +1376,6 @@
         </w:rPr>
         <w:t>ם ה</w:t>
       </w:r>
-      <w:proofErr w:type="spellStart"/>
       <w:r>
         <w:rPr>
           <w:rFonts w:ascii="Segoe UI" w:hAnsi="Segoe UI" w:cs="Segoe UI"/>
@@ -1467,25 +1384,14 @@
         </w:rPr>
         <w:t>Src_port</w:t>
       </w:r>
-      <w:proofErr w:type="spellEnd"/>
-      <w:r>
-        <w:rPr>
-          <w:rFonts w:ascii="Segoe UI" w:hAnsi="Segoe UI" w:cs="Segoe UI" w:hint="cs"/>
-          <w:sz w:val="18"/>
-          <w:szCs w:val="18"/>
-          <w:rtl/>
-        </w:rPr>
-        <w:t xml:space="preserve"> </w:t>
-      </w:r>
-      <w:proofErr w:type="spellStart"/>
-      <w:r>
-        <w:rPr>
-          <w:rFonts w:ascii="Segoe UI" w:hAnsi="Segoe UI" w:cs="Segoe UI" w:hint="cs"/>
-          <w:sz w:val="18"/>
-          <w:szCs w:val="18"/>
-          <w:rtl/>
-        </w:rPr>
-        <w:t>וה</w:t>
+      <w:r>
+        <w:rPr>
+          <w:rFonts w:ascii="Segoe UI" w:hAnsi="Segoe UI" w:cs="Segoe UI" w:hint="cs"/>
+          <w:sz w:val="18"/>
+          <w:szCs w:val="18"/>
+          <w:rtl/>
+        </w:rPr>
+        <w:t xml:space="preserve"> וה</w:t>
       </w:r>
       <w:r>
         <w:rPr>
@@ -1495,7 +1401,6 @@
         </w:rPr>
         <w:t>Des_port</w:t>
       </w:r>
-      <w:proofErr w:type="spellEnd"/>
       <w:r>
         <w:rPr>
           <w:rFonts w:ascii="Segoe UI" w:hAnsi="Segoe UI" w:cs="Segoe UI" w:hint="cs"/>
@@ -1764,7 +1669,7 @@
     <w:p>
       <w:pPr>
         <w:rPr>
-          <w:rFonts w:ascii="Segoe UI" w:hAnsi="Segoe UI" w:cs="Segoe UI" w:hint="cs"/>
+          <w:rFonts w:ascii="Segoe UI" w:hAnsi="Segoe UI" w:cs="Segoe UI"/>
           <w:sz w:val="18"/>
           <w:szCs w:val="18"/>
           <w:rtl/>
@@ -1994,29 +1899,7 @@
           <w:sz w:val="18"/>
           <w:szCs w:val="18"/>
         </w:rPr>
-        <w:t xml:space="preserve"> </w:t>
-      </w:r>
-      <w:proofErr w:type="spellStart"/>
-      <w:r>
-        <w:rPr>
-          <w:rFonts w:ascii="Segoe UI" w:hAnsi="Segoe UI" w:cs="Segoe UI"/>
-          <w:b/>
-          <w:bCs/>
-          <w:sz w:val="18"/>
-          <w:szCs w:val="18"/>
-        </w:rPr>
-        <w:t>tcp.port</w:t>
-      </w:r>
-      <w:proofErr w:type="spellEnd"/>
-      <w:r>
-        <w:rPr>
-          <w:rFonts w:ascii="Segoe UI" w:hAnsi="Segoe UI" w:cs="Segoe UI"/>
-          <w:b/>
-          <w:bCs/>
-          <w:sz w:val="18"/>
-          <w:szCs w:val="18"/>
-        </w:rPr>
-        <w:t xml:space="preserve"> == 1234</w:t>
+        <w:t xml:space="preserve"> tcp.port == 1234</w:t>
       </w:r>
       <w:r>
         <w:rPr>
@@ -2083,7 +1966,6 @@
         </w:rPr>
         <w:t xml:space="preserve"> ושמרנו את התוצאה בקובץ </w:t>
       </w:r>
-      <w:proofErr w:type="spellStart"/>
       <w:r>
         <w:rPr>
           <w:rFonts w:ascii="Segoe UI" w:hAnsi="Segoe UI" w:cs="Segoe UI"/>
@@ -2092,7 +1974,6 @@
         </w:rPr>
         <w:t>pcap</w:t>
       </w:r>
-      <w:proofErr w:type="spellEnd"/>
       <w:r>
         <w:rPr>
           <w:rFonts w:ascii="Segoe UI" w:hAnsi="Segoe UI" w:cs="Segoe UI" w:hint="cs"/>
@@ -2118,7 +1999,7 @@
       <w:pPr>
         <w:ind w:left="360"/>
         <w:rPr>
-          <w:rFonts w:ascii="Segoe UI" w:hAnsi="Segoe UI" w:cs="Segoe UI"/>
+          <w:rFonts w:ascii="Segoe UI" w:hAnsi="Segoe UI" w:cs="Segoe UI" w:hint="cs"/>
           <w:b/>
           <w:bCs/>
           <w:sz w:val="18"/>
@@ -2140,13 +2021,13 @@
         <mc:AlternateContent>
           <mc:Choice Requires="wps">
             <w:drawing>
-              <wp:anchor distT="0" distB="0" distL="114300" distR="114300" simplePos="0" relativeHeight="251666432" behindDoc="0" locked="0" layoutInCell="1" allowOverlap="1" wp14:anchorId="48EF5CE8" wp14:editId="448B9666">
+              <wp:anchor distT="0" distB="0" distL="114300" distR="114300" simplePos="0" relativeHeight="251666432" behindDoc="0" locked="0" layoutInCell="1" allowOverlap="1" wp14:anchorId="48EF5CE8" wp14:editId="373876B2">
                 <wp:simplePos x="0" y="0"/>
                 <wp:positionH relativeFrom="column">
-                  <wp:posOffset>332710</wp:posOffset>
+                  <wp:posOffset>343078</wp:posOffset>
                 </wp:positionH>
                 <wp:positionV relativeFrom="paragraph">
-                  <wp:posOffset>5850884</wp:posOffset>
+                  <wp:posOffset>5586907</wp:posOffset>
                 </wp:positionV>
                 <wp:extent cx="2804907" cy="423541"/>
                 <wp:effectExtent l="0" t="0" r="14605" b="15240"/>
@@ -2222,7 +2103,7 @@
           </mc:Choice>
           <mc:Fallback>
             <w:pict>
-              <v:roundrect w14:anchorId="48EF5CE8" id="מלבן: פינות מעוגלות 4" o:spid="_x0000_s1026" style="position:absolute;left:0;text-align:left;margin-left:26.2pt;margin-top:460.7pt;width:220.85pt;height:33.35pt;z-index:251666432;visibility:visible;mso-wrap-style:square;mso-wrap-distance-left:9pt;mso-wrap-distance-top:0;mso-wrap-distance-right:9pt;mso-wrap-distance-bottom:0;mso-position-horizontal:absolute;mso-position-horizontal-relative:text;mso-position-vertical:absolute;mso-position-vertical-relative:text;v-text-anchor:middle" arcsize="10923f" o:gfxdata="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" filled="f" strokecolor="#ffc000" strokeweight="1.5pt">
+              <v:roundrect w14:anchorId="48EF5CE8" id="מלבן: פינות מעוגלות 4" o:spid="_x0000_s1026" style="position:absolute;left:0;text-align:left;margin-left:27pt;margin-top:439.9pt;width:220.85pt;height:33.35pt;z-index:251666432;visibility:visible;mso-wrap-style:square;mso-wrap-distance-left:9pt;mso-wrap-distance-top:0;mso-wrap-distance-right:9pt;mso-wrap-distance-bottom:0;mso-position-horizontal:absolute;mso-position-horizontal-relative:text;mso-position-vertical:absolute;mso-position-vertical-relative:text;v-text-anchor:middle" arcsize="10923f" o:gfxdata="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" filled="f" strokecolor="#ffc000" strokeweight="1.5pt">
                 <v:stroke joinstyle="miter"/>
                 <v:textbox>
                   <w:txbxContent>
@@ -2263,13 +2144,13 @@
         <mc:AlternateContent>
           <mc:Choice Requires="wps">
             <w:drawing>
-              <wp:anchor distT="0" distB="0" distL="114300" distR="114300" simplePos="0" relativeHeight="251670528" behindDoc="0" locked="0" layoutInCell="1" allowOverlap="1" wp14:anchorId="11795C0B" wp14:editId="0702C5FE">
+              <wp:anchor distT="0" distB="0" distL="114300" distR="114300" simplePos="0" relativeHeight="251670528" behindDoc="0" locked="0" layoutInCell="1" allowOverlap="1" wp14:anchorId="11795C0B" wp14:editId="352DF263">
                 <wp:simplePos x="0" y="0"/>
                 <wp:positionH relativeFrom="column">
-                  <wp:posOffset>3172728</wp:posOffset>
+                  <wp:posOffset>3209036</wp:posOffset>
                 </wp:positionH>
                 <wp:positionV relativeFrom="paragraph">
-                  <wp:posOffset>5831870</wp:posOffset>
+                  <wp:posOffset>5542889</wp:posOffset>
                 </wp:positionV>
                 <wp:extent cx="1107939" cy="485249"/>
                 <wp:effectExtent l="0" t="0" r="16510" b="10160"/>
@@ -2328,7 +2209,7 @@
           </mc:Choice>
           <mc:Fallback>
             <w:pict>
-              <v:oval w14:anchorId="3B616C19" id="אליפסה 3" o:spid="_x0000_s1026" style="position:absolute;left:0;text-align:left;margin-left:249.8pt;margin-top:459.2pt;width:87.25pt;height:38.2pt;z-index:251670528;visibility:visible;mso-wrap-style:square;mso-height-percent:0;mso-wrap-distance-left:9pt;mso-wrap-distance-top:0;mso-wrap-distance-right:9pt;mso-wrap-distance-bottom:0;mso-position-horizontal:absolute;mso-position-horizontal-relative:text;mso-position-vertical:absolute;mso-position-vertical-relative:text;mso-height-percent:0;mso-height-relative:margin;v-text-anchor:middle" o:gfxdata="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" filled="f" strokecolor="#e00" strokeweight="1.5pt">
+              <v:oval w14:anchorId="70B6604F" id="אליפסה 3" o:spid="_x0000_s1026" style="position:absolute;left:0;text-align:left;margin-left:252.7pt;margin-top:436.45pt;width:87.25pt;height:38.2pt;z-index:251670528;visibility:visible;mso-wrap-style:square;mso-height-percent:0;mso-wrap-distance-left:9pt;mso-wrap-distance-top:0;mso-wrap-distance-right:9pt;mso-wrap-distance-bottom:0;mso-position-horizontal:absolute;mso-position-horizontal-relative:text;mso-position-vertical:absolute;mso-position-vertical-relative:text;mso-height-percent:0;mso-height-relative:margin;v-text-anchor:middle" o:gfxdata="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" filled="f" strokecolor="#e00" strokeweight="1.5pt">
                 <v:stroke joinstyle="miter"/>
               </v:oval>
             </w:pict>
@@ -2337,14 +2218,377 @@
       </w:r>
       <w:r>
         <w:rPr>
-          <w:rFonts w:ascii="Segoe UI" w:hAnsi="Segoe UI" w:cs="Segoe UI"/>
           <w:b/>
           <w:bCs/>
+          <w:noProof/>
           <w:sz w:val="18"/>
           <w:szCs w:val="18"/>
         </w:rPr>
         <w:drawing>
-          <wp:anchor distT="0" distB="0" distL="114300" distR="114300" simplePos="0" relativeHeight="251657215" behindDoc="1" locked="0" layoutInCell="1" allowOverlap="1" wp14:anchorId="2B7288E5" wp14:editId="648737A5">
+          <wp:anchor distT="0" distB="0" distL="114300" distR="114300" simplePos="0" relativeHeight="251664384" behindDoc="1" locked="0" layoutInCell="1" allowOverlap="1" wp14:anchorId="2A5A4B7B" wp14:editId="72CE295D">
+            <wp:simplePos x="0" y="0"/>
+            <wp:positionH relativeFrom="column">
+              <wp:posOffset>-664845</wp:posOffset>
+            </wp:positionH>
+            <wp:positionV relativeFrom="paragraph">
+              <wp:posOffset>2745740</wp:posOffset>
+            </wp:positionV>
+            <wp:extent cx="6656070" cy="2647315"/>
+            <wp:effectExtent l="0" t="0" r="0" b="635"/>
+            <wp:wrapTight wrapText="bothSides">
+              <wp:wrapPolygon edited="0">
+                <wp:start x="0" y="0"/>
+                <wp:lineTo x="0" y="21450"/>
+                <wp:lineTo x="21513" y="21450"/>
+                <wp:lineTo x="21513" y="0"/>
+                <wp:lineTo x="0" y="0"/>
+              </wp:wrapPolygon>
+            </wp:wrapTight>
+            <wp:docPr id="1855177934" name="תמונה 7" descr="תמונה שמכילה טקסט, תוכנה, דף אינטרנט, סמל מחשב&#10;&#10;תוכן בינה מלאכותית גנרטיבית עשוי להיות שגוי."/>
+            <wp:cNvGraphicFramePr>
+              <a:graphicFrameLocks xmlns:a="http://schemas.openxmlformats.org/drawingml/2006/main" noChangeAspect="1"/>
+            </wp:cNvGraphicFramePr>
+            <a:graphic xmlns:a="http://schemas.openxmlformats.org/drawingml/2006/main">
+              <a:graphicData uri="http://schemas.openxmlformats.org/drawingml/2006/picture">
+                <pic:pic xmlns:pic="http://schemas.openxmlformats.org/drawingml/2006/picture">
+                  <pic:nvPicPr>
+                    <pic:cNvPr id="1855177934" name="תמונה 7" descr="תמונה שמכילה טקסט, תוכנה, דף אינטרנט, סמל מחשב&#10;&#10;תוכן בינה מלאכותית גנרטיבית עשוי להיות שגוי."/>
+                    <pic:cNvPicPr>
+                      <a:picLocks noChangeAspect="1" noChangeArrowheads="1"/>
+                    </pic:cNvPicPr>
+                  </pic:nvPicPr>
+                  <pic:blipFill>
+                    <a:blip r:embed="rId8" cstate="print">
+                      <a:extLst>
+                        <a:ext uri="{28A0092B-C50C-407E-A947-70E740481C1C}">
+                          <a14:useLocalDpi xmlns:a14="http://schemas.microsoft.com/office/drawing/2010/main" val="0"/>
+                        </a:ext>
+                      </a:extLst>
+                    </a:blip>
+                    <a:srcRect/>
+                    <a:stretch>
+                      <a:fillRect/>
+                    </a:stretch>
+                  </pic:blipFill>
+                  <pic:spPr bwMode="auto">
+                    <a:xfrm>
+                      <a:off x="0" y="0"/>
+                      <a:ext cx="6656070" cy="2647315"/>
+                    </a:xfrm>
+                    <a:prstGeom prst="rect">
+                      <a:avLst/>
+                    </a:prstGeom>
+                    <a:noFill/>
+                    <a:ln>
+                      <a:noFill/>
+                    </a:ln>
+                  </pic:spPr>
+                </pic:pic>
+              </a:graphicData>
+            </a:graphic>
+            <wp14:sizeRelH relativeFrom="margin">
+              <wp14:pctWidth>0</wp14:pctWidth>
+            </wp14:sizeRelH>
+            <wp14:sizeRelV relativeFrom="margin">
+              <wp14:pctHeight>0</wp14:pctHeight>
+            </wp14:sizeRelV>
+          </wp:anchor>
+        </w:drawing>
+      </w:r>
+      <w:r>
+        <w:rPr>
+          <w:noProof/>
+        </w:rPr>
+        <mc:AlternateContent>
+          <mc:Choice Requires="wps">
+            <w:drawing>
+              <wp:anchor distT="0" distB="0" distL="114300" distR="114300" simplePos="0" relativeHeight="251679744" behindDoc="1" locked="0" layoutInCell="1" allowOverlap="1" wp14:anchorId="5ED0FE5B" wp14:editId="6F7A86E3">
+                <wp:simplePos x="0" y="0"/>
+                <wp:positionH relativeFrom="column">
+                  <wp:posOffset>-1070102</wp:posOffset>
+                </wp:positionH>
+                <wp:positionV relativeFrom="paragraph">
+                  <wp:posOffset>252502</wp:posOffset>
+                </wp:positionV>
+                <wp:extent cx="6722110" cy="106045"/>
+                <wp:effectExtent l="0" t="0" r="2540" b="8255"/>
+                <wp:wrapTight wrapText="bothSides">
+                  <wp:wrapPolygon edited="0">
+                    <wp:start x="0" y="0"/>
+                    <wp:lineTo x="0" y="19401"/>
+                    <wp:lineTo x="21547" y="19401"/>
+                    <wp:lineTo x="21547" y="0"/>
+                    <wp:lineTo x="0" y="0"/>
+                  </wp:wrapPolygon>
+                </wp:wrapTight>
+                <wp:docPr id="2010409911" name="תיבת טקסט 1"/>
+                <wp:cNvGraphicFramePr/>
+                <a:graphic xmlns:a="http://schemas.openxmlformats.org/drawingml/2006/main">
+                  <a:graphicData uri="http://schemas.microsoft.com/office/word/2010/wordprocessingShape">
+                    <wps:wsp>
+                      <wps:cNvSpPr txBox="1"/>
+                      <wps:spPr>
+                        <a:xfrm>
+                          <a:off x="0" y="0"/>
+                          <a:ext cx="6722110" cy="106045"/>
+                        </a:xfrm>
+                        <a:prstGeom prst="rect">
+                          <a:avLst/>
+                        </a:prstGeom>
+                        <a:solidFill>
+                          <a:prstClr val="white"/>
+                        </a:solidFill>
+                        <a:ln>
+                          <a:noFill/>
+                        </a:ln>
+                      </wps:spPr>
+                      <wps:txbx>
+                        <w:txbxContent>
+                          <w:p>
+                            <w:pPr>
+                              <w:pStyle w:val="ae"/>
+                              <w:rPr>
+                                <w:rFonts w:ascii="Segoe UI" w:hAnsi="Segoe UI" w:cs="Segoe UI"/>
+                                <w:b/>
+                                <w:bCs/>
+                                <w:noProof/>
+                                <w:lang w:val="he-IL"/>
+                              </w:rPr>
+                            </w:pPr>
+                            <w:r>
+                              <w:rPr>
+                                <w:rFonts w:hint="cs"/>
+                                <w:b/>
+                                <w:bCs/>
+                                <w:rtl/>
+                              </w:rPr>
+                              <w:t>איור</w:t>
+                            </w:r>
+                            <w:r>
+                              <w:rPr>
+                                <w:b/>
+                                <w:bCs/>
+                                <w:rtl/>
+                              </w:rPr>
+                              <w:t xml:space="preserve"> </w:t>
+                            </w:r>
+                            <w:r>
+                              <w:rPr>
+                                <w:b/>
+                                <w:bCs/>
+                                <w:rtl/>
+                              </w:rPr>
+                              <w:fldChar w:fldCharType="begin"/>
+                            </w:r>
+                            <w:r>
+                              <w:rPr>
+                                <w:b/>
+                                <w:bCs/>
+                                <w:rtl/>
+                              </w:rPr>
+                              <w:instrText xml:space="preserve"> </w:instrText>
+                            </w:r>
+                            <w:r>
+                              <w:rPr>
+                                <w:b/>
+                                <w:bCs/>
+                              </w:rPr>
+                              <w:instrText>SEQ</w:instrText>
+                            </w:r>
+                            <w:r>
+                              <w:rPr>
+                                <w:b/>
+                                <w:bCs/>
+                                <w:rtl/>
+                              </w:rPr>
+                              <w:instrText xml:space="preserve"> איור \* </w:instrText>
+                            </w:r>
+                            <w:r>
+                              <w:rPr>
+                                <w:b/>
+                                <w:bCs/>
+                              </w:rPr>
+                              <w:instrText>ARABIC</w:instrText>
+                            </w:r>
+                            <w:r>
+                              <w:rPr>
+                                <w:b/>
+                                <w:bCs/>
+                                <w:rtl/>
+                              </w:rPr>
+                              <w:instrText xml:space="preserve"> </w:instrText>
+                            </w:r>
+                            <w:r>
+                              <w:rPr>
+                                <w:b/>
+                                <w:bCs/>
+                                <w:rtl/>
+                              </w:rPr>
+                              <w:fldChar w:fldCharType="separate"/>
+                            </w:r>
+                            <w:r>
+                              <w:rPr>
+                                <w:b/>
+                                <w:bCs/>
+                                <w:noProof/>
+                                <w:rtl/>
+                              </w:rPr>
+                              <w:t>1</w:t>
+                            </w:r>
+                            <w:r>
+                              <w:rPr>
+                                <w:b/>
+                                <w:bCs/>
+                                <w:rtl/>
+                              </w:rPr>
+                              <w:fldChar w:fldCharType="end"/>
+                            </w:r>
+                          </w:p>
+                        </w:txbxContent>
+                      </wps:txbx>
+                      <wps:bodyPr rot="0" spcFirstLastPara="0" vertOverflow="overflow" horzOverflow="overflow" vert="horz" wrap="square" lIns="0" tIns="0" rIns="0" bIns="0" numCol="1" spcCol="0" rtlCol="1" fromWordArt="0" anchor="t" anchorCtr="0" forceAA="0" compatLnSpc="1">
+                        <a:prstTxWarp prst="textNoShape">
+                          <a:avLst/>
+                        </a:prstTxWarp>
+                        <a:noAutofit/>
+                      </wps:bodyPr>
+                    </wps:wsp>
+                  </a:graphicData>
+                </a:graphic>
+                <wp14:sizeRelV relativeFrom="margin">
+                  <wp14:pctHeight>0</wp14:pctHeight>
+                </wp14:sizeRelV>
+              </wp:anchor>
+            </w:drawing>
+          </mc:Choice>
+          <mc:Fallback>
+            <w:pict>
+              <v:shapetype w14:anchorId="5ED0FE5B" id="_x0000_t202" coordsize="21600,21600" o:spt="202" path="m,l,21600r21600,l21600,xe">
+                <v:stroke joinstyle="miter"/>
+                <v:path gradientshapeok="t" o:connecttype="rect"/>
+              </v:shapetype>
+              <v:shape id="תיבת טקסט 1" o:spid="_x0000_s1027" type="#_x0000_t202" style="position:absolute;left:0;text-align:left;margin-left:-84.25pt;margin-top:19.9pt;width:529.3pt;height:8.35pt;z-index:-251636736;visibility:visible;mso-wrap-style:square;mso-height-percent:0;mso-wrap-distance-left:9pt;mso-wrap-distance-top:0;mso-wrap-distance-right:9pt;mso-wrap-distance-bottom:0;mso-position-horizontal:absolute;mso-position-horizontal-relative:text;mso-position-vertical:absolute;mso-position-vertical-relative:text;mso-height-percent:0;mso-height-relative:margin;v-text-anchor:top" o:gfxdata="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" stroked="f">
+                <v:textbox inset="0,0,0,0">
+                  <w:txbxContent>
+                    <w:p>
+                      <w:pPr>
+                        <w:pStyle w:val="ae"/>
+                        <w:rPr>
+                          <w:rFonts w:ascii="Segoe UI" w:hAnsi="Segoe UI" w:cs="Segoe UI"/>
+                          <w:b/>
+                          <w:bCs/>
+                          <w:noProof/>
+                          <w:lang w:val="he-IL"/>
+                        </w:rPr>
+                      </w:pPr>
+                      <w:r>
+                        <w:rPr>
+                          <w:rFonts w:hint="cs"/>
+                          <w:b/>
+                          <w:bCs/>
+                          <w:rtl/>
+                        </w:rPr>
+                        <w:t>איור</w:t>
+                      </w:r>
+                      <w:r>
+                        <w:rPr>
+                          <w:b/>
+                          <w:bCs/>
+                          <w:rtl/>
+                        </w:rPr>
+                        <w:t xml:space="preserve"> </w:t>
+                      </w:r>
+                      <w:r>
+                        <w:rPr>
+                          <w:b/>
+                          <w:bCs/>
+                          <w:rtl/>
+                        </w:rPr>
+                        <w:fldChar w:fldCharType="begin"/>
+                      </w:r>
+                      <w:r>
+                        <w:rPr>
+                          <w:b/>
+                          <w:bCs/>
+                          <w:rtl/>
+                        </w:rPr>
+                        <w:instrText xml:space="preserve"> </w:instrText>
+                      </w:r>
+                      <w:r>
+                        <w:rPr>
+                          <w:b/>
+                          <w:bCs/>
+                        </w:rPr>
+                        <w:instrText>SEQ</w:instrText>
+                      </w:r>
+                      <w:r>
+                        <w:rPr>
+                          <w:b/>
+                          <w:bCs/>
+                          <w:rtl/>
+                        </w:rPr>
+                        <w:instrText xml:space="preserve"> איור \* </w:instrText>
+                      </w:r>
+                      <w:r>
+                        <w:rPr>
+                          <w:b/>
+                          <w:bCs/>
+                        </w:rPr>
+                        <w:instrText>ARABIC</w:instrText>
+                      </w:r>
+                      <w:r>
+                        <w:rPr>
+                          <w:b/>
+                          <w:bCs/>
+                          <w:rtl/>
+                        </w:rPr>
+                        <w:instrText xml:space="preserve"> </w:instrText>
+                      </w:r>
+                      <w:r>
+                        <w:rPr>
+                          <w:b/>
+                          <w:bCs/>
+                          <w:rtl/>
+                        </w:rPr>
+                        <w:fldChar w:fldCharType="separate"/>
+                      </w:r>
+                      <w:r>
+                        <w:rPr>
+                          <w:b/>
+                          <w:bCs/>
+                          <w:noProof/>
+                          <w:rtl/>
+                        </w:rPr>
+                        <w:t>1</w:t>
+                      </w:r>
+                      <w:r>
+                        <w:rPr>
+                          <w:b/>
+                          <w:bCs/>
+                          <w:rtl/>
+                        </w:rPr>
+                        <w:fldChar w:fldCharType="end"/>
+                      </w:r>
+                    </w:p>
+                  </w:txbxContent>
+                </v:textbox>
+                <w10:wrap type="tight"/>
+              </v:shape>
+            </w:pict>
+          </mc:Fallback>
+        </mc:AlternateContent>
+      </w:r>
+      <w:r>
+        <w:rPr>
+          <w:rFonts w:ascii="Segoe UI" w:hAnsi="Segoe UI" w:cs="Segoe UI"/>
+          <w:b/>
+          <w:bCs/>
+          <w:noProof/>
+          <w:sz w:val="18"/>
+          <w:szCs w:val="18"/>
+        </w:rPr>
+        <w:drawing>
+          <wp:anchor distT="0" distB="0" distL="114300" distR="114300" simplePos="0" relativeHeight="251657215" behindDoc="1" locked="0" layoutInCell="1" allowOverlap="1" wp14:anchorId="2B7288E5" wp14:editId="0F8C2FAD">
             <wp:simplePos x="0" y="0"/>
             <wp:positionH relativeFrom="margin">
               <wp:align>left</wp:align>
@@ -2377,7 +2621,7 @@
                     </pic:cNvPicPr>
                   </pic:nvPicPr>
                   <pic:blipFill>
-                    <a:blip r:embed="rId5" cstate="print">
+                    <a:blip r:embed="rId9" cstate="print">
                       <a:extLst>
                         <a:ext uri="{28A0092B-C50C-407E-A947-70E740481C1C}">
                           <a14:useLocalDpi xmlns:a14="http://schemas.microsoft.com/office/drawing/2010/main" val="0"/>
@@ -2586,7 +2830,7 @@
         <mc:AlternateContent>
           <mc:Choice Requires="wps">
             <w:drawing>
-              <wp:anchor distT="0" distB="0" distL="114300" distR="114300" simplePos="0" relativeHeight="251673600" behindDoc="0" locked="0" layoutInCell="1" allowOverlap="1" wp14:anchorId="43E2C585" wp14:editId="290DC957">
+              <wp:anchor distT="0" distB="0" distL="114300" distR="114300" simplePos="0" relativeHeight="251673600" behindDoc="0" locked="0" layoutInCell="1" allowOverlap="1" wp14:anchorId="43E2C585" wp14:editId="7751307B">
                 <wp:simplePos x="0" y="0"/>
                 <wp:positionH relativeFrom="column">
                   <wp:posOffset>-534725</wp:posOffset>
@@ -2651,7 +2895,7 @@
           </mc:Choice>
           <mc:Fallback>
             <w:pict>
-              <v:roundrect w14:anchorId="0AFA81B0" id="מלבן: פינות מעוגלות 4" o:spid="_x0000_s1026" style="position:absolute;left:0;text-align:left;margin-left:-42.1pt;margin-top:306.15pt;width:198.8pt;height:33.35pt;z-index:251673600;visibility:visible;mso-wrap-style:square;mso-width-percent:0;mso-wrap-distance-left:9pt;mso-wrap-distance-top:0;mso-wrap-distance-right:9pt;mso-wrap-distance-bottom:0;mso-position-horizontal:absolute;mso-position-horizontal-relative:text;mso-position-vertical:absolute;mso-position-vertical-relative:text;mso-width-percent:0;mso-width-relative:margin;v-text-anchor:middle" arcsize="10923f" o:gfxdata="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" filled="f" strokecolor="#ffc000" strokeweight="1.5pt">
+              <v:roundrect w14:anchorId="0FB01C55" id="מלבן: פינות מעוגלות 4" o:spid="_x0000_s1026" style="position:absolute;left:0;text-align:left;margin-left:-42.1pt;margin-top:306.15pt;width:198.8pt;height:33.35pt;z-index:251673600;visibility:visible;mso-wrap-style:square;mso-width-percent:0;mso-wrap-distance-left:9pt;mso-wrap-distance-top:0;mso-wrap-distance-right:9pt;mso-wrap-distance-bottom:0;mso-position-horizontal:absolute;mso-position-horizontal-relative:text;mso-position-vertical:absolute;mso-position-vertical-relative:text;mso-width-percent:0;mso-width-relative:margin;v-text-anchor:middle" arcsize="10923f" o:gfxdata="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" filled="f" strokecolor="#ffc000" strokeweight="1.5pt">
                 <v:stroke joinstyle="miter"/>
               </v:roundrect>
             </w:pict>
@@ -2660,96 +2904,17 @@
       </w:r>
       <w:r>
         <w:rPr>
+          <w:rFonts w:ascii="Segoe UI" w:hAnsi="Segoe UI" w:cs="Segoe UI"/>
           <w:b/>
           <w:bCs/>
           <w:noProof/>
           <w:sz w:val="18"/>
           <w:szCs w:val="18"/>
+          <w:rtl/>
+          <w:lang w:val="he-IL"/>
         </w:rPr>
         <w:drawing>
-          <wp:anchor distT="0" distB="0" distL="114300" distR="114300" simplePos="0" relativeHeight="251664384" behindDoc="1" locked="0" layoutInCell="1" allowOverlap="1" wp14:anchorId="2A5A4B7B" wp14:editId="16E0F1AE">
-            <wp:simplePos x="0" y="0"/>
-            <wp:positionH relativeFrom="column">
-              <wp:posOffset>-642620</wp:posOffset>
-            </wp:positionH>
-            <wp:positionV relativeFrom="paragraph">
-              <wp:posOffset>2826385</wp:posOffset>
-            </wp:positionV>
-            <wp:extent cx="6656070" cy="2647315"/>
-            <wp:effectExtent l="0" t="0" r="0" b="635"/>
-            <wp:wrapTight wrapText="bothSides">
-              <wp:wrapPolygon edited="0">
-                <wp:start x="0" y="0"/>
-                <wp:lineTo x="0" y="21450"/>
-                <wp:lineTo x="21513" y="21450"/>
-                <wp:lineTo x="21513" y="0"/>
-                <wp:lineTo x="0" y="0"/>
-              </wp:wrapPolygon>
-            </wp:wrapTight>
-            <wp:docPr id="1855177934" name="תמונה 7" descr="תמונה שמכילה טקסט, תוכנה, דף אינטרנט, סמל מחשב&#10;&#10;תוכן בינה מלאכותית גנרטיבית עשוי להיות שגוי."/>
-            <wp:cNvGraphicFramePr>
-              <a:graphicFrameLocks xmlns:a="http://schemas.openxmlformats.org/drawingml/2006/main" noChangeAspect="1"/>
-            </wp:cNvGraphicFramePr>
-            <a:graphic xmlns:a="http://schemas.openxmlformats.org/drawingml/2006/main">
-              <a:graphicData uri="http://schemas.openxmlformats.org/drawingml/2006/picture">
-                <pic:pic xmlns:pic="http://schemas.openxmlformats.org/drawingml/2006/picture">
-                  <pic:nvPicPr>
-                    <pic:cNvPr id="1855177934" name="תמונה 7" descr="תמונה שמכילה טקסט, תוכנה, דף אינטרנט, סמל מחשב&#10;&#10;תוכן בינה מלאכותית גנרטיבית עשוי להיות שגוי."/>
-                    <pic:cNvPicPr>
-                      <a:picLocks noChangeAspect="1" noChangeArrowheads="1"/>
-                    </pic:cNvPicPr>
-                  </pic:nvPicPr>
-                  <pic:blipFill>
-                    <a:blip r:embed="rId6" cstate="print">
-                      <a:extLst>
-                        <a:ext uri="{28A0092B-C50C-407E-A947-70E740481C1C}">
-                          <a14:useLocalDpi xmlns:a14="http://schemas.microsoft.com/office/drawing/2010/main" val="0"/>
-                        </a:ext>
-                      </a:extLst>
-                    </a:blip>
-                    <a:srcRect/>
-                    <a:stretch>
-                      <a:fillRect/>
-                    </a:stretch>
-                  </pic:blipFill>
-                  <pic:spPr bwMode="auto">
-                    <a:xfrm>
-                      <a:off x="0" y="0"/>
-                      <a:ext cx="6656070" cy="2647315"/>
-                    </a:xfrm>
-                    <a:prstGeom prst="rect">
-                      <a:avLst/>
-                    </a:prstGeom>
-                    <a:noFill/>
-                    <a:ln>
-                      <a:noFill/>
-                    </a:ln>
-                  </pic:spPr>
-                </pic:pic>
-              </a:graphicData>
-            </a:graphic>
-            <wp14:sizeRelH relativeFrom="margin">
-              <wp14:pctWidth>0</wp14:pctWidth>
-            </wp14:sizeRelH>
-            <wp14:sizeRelV relativeFrom="margin">
-              <wp14:pctHeight>0</wp14:pctHeight>
-            </wp14:sizeRelV>
-          </wp:anchor>
-        </w:drawing>
-      </w:r>
-      <w:r>
-        <w:rPr>
-          <w:rFonts w:ascii="Segoe UI" w:hAnsi="Segoe UI" w:cs="Segoe UI"/>
-          <w:b/>
-          <w:bCs/>
-          <w:noProof/>
-          <w:sz w:val="18"/>
-          <w:szCs w:val="18"/>
-          <w:rtl/>
-          <w:lang w:val="he-IL"/>
-        </w:rPr>
-        <w:drawing>
-          <wp:anchor distT="0" distB="0" distL="114300" distR="114300" simplePos="0" relativeHeight="251658240" behindDoc="1" locked="0" layoutInCell="1" allowOverlap="1" wp14:anchorId="18EE3357" wp14:editId="4873A4A8">
+          <wp:anchor distT="0" distB="0" distL="114300" distR="114300" simplePos="0" relativeHeight="251658240" behindDoc="1" locked="0" layoutInCell="1" allowOverlap="1" wp14:anchorId="18EE3357" wp14:editId="06308C8A">
             <wp:simplePos x="0" y="0"/>
             <wp:positionH relativeFrom="margin">
               <wp:posOffset>-998220</wp:posOffset>
@@ -2780,7 +2945,7 @@
                     <pic:cNvPicPr/>
                   </pic:nvPicPr>
                   <pic:blipFill>
-                    <a:blip r:embed="rId7" cstate="print">
+                    <a:blip r:embed="rId10" cstate="print">
                       <a:extLst>
                         <a:ext uri="{28A0092B-C50C-407E-A947-70E740481C1C}">
                           <a14:useLocalDpi xmlns:a14="http://schemas.microsoft.com/office/drawing/2010/main" val="0"/>
@@ -2811,6 +2976,18 @@
             </wp14:sizeRelV>
           </wp:anchor>
         </w:drawing>
+      </w:r>
+      <w:r>
+        <w:rPr>
+          <w:rStyle w:val="af1"/>
+          <w:rFonts w:ascii="Segoe UI" w:hAnsi="Segoe UI" w:cs="Segoe UI"/>
+          <w:b/>
+          <w:bCs/>
+          <w:sz w:val="18"/>
+          <w:szCs w:val="18"/>
+          <w:rtl/>
+        </w:rPr>
+        <w:footnoteReference w:id="1"/>
       </w:r>
       <w:r>
         <w:rPr>
@@ -3143,35 +3320,16 @@
           <w:sz w:val="18"/>
           <w:szCs w:val="18"/>
         </w:rPr>
-        <w:t xml:space="preserve">Destination Port: </w:t>
-      </w:r>
-      <w:proofErr w:type="gramStart"/>
-      <w:r>
-        <w:rPr>
-          <w:rFonts w:ascii="Segoe UI" w:hAnsi="Segoe UI" w:cs="Segoe UI"/>
-          <w:sz w:val="18"/>
-          <w:szCs w:val="18"/>
-        </w:rPr>
-        <w:t xml:space="preserve">12345 </w:t>
-      </w:r>
-      <w:r>
-        <w:rPr>
-          <w:rFonts w:ascii="Segoe UI" w:hAnsi="Segoe UI" w:cs="Segoe UI" w:hint="cs"/>
-          <w:sz w:val="18"/>
-          <w:szCs w:val="18"/>
-          <w:rtl/>
-        </w:rPr>
-        <w:t xml:space="preserve"> -</w:t>
-      </w:r>
-      <w:proofErr w:type="gramEnd"/>
-      <w:r>
-        <w:rPr>
-          <w:rFonts w:ascii="Segoe UI" w:hAnsi="Segoe UI" w:cs="Segoe UI" w:hint="cs"/>
-          <w:sz w:val="18"/>
-          <w:szCs w:val="18"/>
-          <w:rtl/>
-        </w:rPr>
-        <w:t xml:space="preserve"> </w:t>
+        <w:t xml:space="preserve">Destination Port: 12345 </w:t>
+      </w:r>
+      <w:r>
+        <w:rPr>
+          <w:rFonts w:ascii="Segoe UI" w:hAnsi="Segoe UI" w:cs="Segoe UI" w:hint="cs"/>
+          <w:sz w:val="18"/>
+          <w:szCs w:val="18"/>
+          <w:rtl/>
+        </w:rPr>
+        <w:t xml:space="preserve"> - </w:t>
       </w:r>
       <w:r>
         <w:rPr>
@@ -3465,7 +3623,6 @@
           <w:rFonts w:ascii="Segoe UI" w:hAnsi="Segoe UI" w:cs="Segoe UI"/>
           <w:sz w:val="18"/>
           <w:szCs w:val="18"/>
-          <w:rtl/>
         </w:rPr>
       </w:pPr>
       <w:r>
@@ -3502,19 +3659,6 @@
         </w:rPr>
         <w:t>.</w:t>
       </w:r>
-    </w:p>
-    <w:p>
-      <w:pPr>
-        <w:pStyle w:val="a9"/>
-        <w:spacing w:after="120"/>
-        <w:ind w:left="714"/>
-        <w:rPr>
-          <w:rFonts w:ascii="Segoe UI" w:hAnsi="Segoe UI" w:cs="Segoe UI"/>
-          <w:sz w:val="18"/>
-          <w:szCs w:val="18"/>
-          <w:rtl/>
-        </w:rPr>
-      </w:pPr>
     </w:p>
     <w:p>
       <w:pPr>
@@ -3639,7 +3783,7 @@
         </w:numPr>
         <w:spacing w:after="120"/>
         <w:rPr>
-          <w:rFonts w:ascii="Segoe UI" w:hAnsi="Segoe UI" w:cs="Segoe UI" w:hint="cs"/>
+          <w:rFonts w:ascii="Segoe UI" w:hAnsi="Segoe UI" w:cs="Segoe UI"/>
           <w:sz w:val="18"/>
           <w:szCs w:val="18"/>
           <w:rtl/>
@@ -3988,7 +4132,6 @@
           <w:szCs w:val="18"/>
         </w:rPr>
       </w:pPr>
-      <w:proofErr w:type="gramStart"/>
       <w:r>
         <w:rPr>
           <w:rFonts w:ascii="Segoe UI" w:hAnsi="Segoe UI" w:cs="Segoe UI"/>
@@ -3997,7 +4140,6 @@
         </w:rPr>
         <w:t>RST,ACK</w:t>
       </w:r>
-      <w:proofErr w:type="gramEnd"/>
       <w:r>
         <w:rPr>
           <w:rFonts w:ascii="Segoe UI" w:hAnsi="Segoe UI" w:cs="Segoe UI" w:hint="cs"/>
@@ -4128,43 +4270,100 @@
           <w:rFonts w:ascii="Segoe UI" w:hAnsi="Segoe UI" w:cs="Segoe UI"/>
           <w:sz w:val="18"/>
           <w:szCs w:val="18"/>
-        </w:rPr>
-      </w:pPr>
-      <w:r>
-        <w:rPr>
-          <w:rFonts w:ascii="Segoe UI" w:hAnsi="Segoe UI" w:cs="Segoe UI"/>
-          <w:sz w:val="18"/>
-          <w:szCs w:val="18"/>
-        </w:rPr>
-        <w:t xml:space="preserve">LEN = </w:t>
-      </w:r>
-      <w:proofErr w:type="gramStart"/>
-      <w:r>
-        <w:rPr>
-          <w:rFonts w:ascii="Segoe UI" w:hAnsi="Segoe UI" w:cs="Segoe UI"/>
-          <w:sz w:val="18"/>
-          <w:szCs w:val="18"/>
-        </w:rPr>
-        <w:t xml:space="preserve">0 </w:t>
-      </w:r>
-      <w:r>
-        <w:rPr>
-          <w:rFonts w:ascii="Segoe UI" w:hAnsi="Segoe UI" w:cs="Segoe UI" w:hint="cs"/>
-          <w:sz w:val="18"/>
-          <w:szCs w:val="18"/>
-          <w:rtl/>
-        </w:rPr>
-        <w:t>:</w:t>
-      </w:r>
-      <w:proofErr w:type="gramEnd"/>
-      <w:r>
-        <w:rPr>
-          <w:rFonts w:ascii="Segoe UI" w:hAnsi="Segoe UI" w:cs="Segoe UI" w:hint="cs"/>
-          <w:sz w:val="18"/>
-          <w:szCs w:val="18"/>
-          <w:rtl/>
-        </w:rPr>
-        <w:t xml:space="preserve"> </w:t>
+          <w:rtl/>
+        </w:rPr>
+      </w:pPr>
+      <w:r>
+        <w:rPr>
+          <w:noProof/>
+        </w:rPr>
+        <w:drawing>
+          <wp:anchor distT="0" distB="0" distL="114300" distR="114300" simplePos="0" relativeHeight="251677696" behindDoc="1" locked="0" layoutInCell="1" allowOverlap="1" wp14:anchorId="1C329EAD" wp14:editId="127E82F0">
+            <wp:simplePos x="0" y="0"/>
+            <wp:positionH relativeFrom="column">
+              <wp:posOffset>1274114</wp:posOffset>
+            </wp:positionH>
+            <wp:positionV relativeFrom="paragraph">
+              <wp:posOffset>220759</wp:posOffset>
+            </wp:positionV>
+            <wp:extent cx="3470910" cy="2171700"/>
+            <wp:effectExtent l="0" t="0" r="0" b="0"/>
+            <wp:wrapTight wrapText="bothSides">
+              <wp:wrapPolygon edited="0">
+                <wp:start x="0" y="0"/>
+                <wp:lineTo x="0" y="21411"/>
+                <wp:lineTo x="21458" y="21411"/>
+                <wp:lineTo x="21458" y="0"/>
+                <wp:lineTo x="0" y="0"/>
+              </wp:wrapPolygon>
+            </wp:wrapTight>
+            <wp:docPr id="1468077380" name="תמונה 9"/>
+            <wp:cNvGraphicFramePr>
+              <a:graphicFrameLocks xmlns:a="http://schemas.openxmlformats.org/drawingml/2006/main" noChangeAspect="1"/>
+            </wp:cNvGraphicFramePr>
+            <a:graphic xmlns:a="http://schemas.openxmlformats.org/drawingml/2006/main">
+              <a:graphicData uri="http://schemas.openxmlformats.org/drawingml/2006/picture">
+                <pic:pic xmlns:pic="http://schemas.openxmlformats.org/drawingml/2006/picture">
+                  <pic:nvPicPr>
+                    <pic:cNvPr id="0" name="Picture 1"/>
+                    <pic:cNvPicPr>
+                      <a:picLocks noChangeAspect="1" noChangeArrowheads="1"/>
+                    </pic:cNvPicPr>
+                  </pic:nvPicPr>
+                  <pic:blipFill>
+                    <a:blip r:embed="rId11" cstate="print">
+                      <a:extLst>
+                        <a:ext uri="{28A0092B-C50C-407E-A947-70E740481C1C}">
+                          <a14:useLocalDpi xmlns:a14="http://schemas.microsoft.com/office/drawing/2010/main" val="0"/>
+                        </a:ext>
+                      </a:extLst>
+                    </a:blip>
+                    <a:srcRect/>
+                    <a:stretch>
+                      <a:fillRect/>
+                    </a:stretch>
+                  </pic:blipFill>
+                  <pic:spPr bwMode="auto">
+                    <a:xfrm>
+                      <a:off x="0" y="0"/>
+                      <a:ext cx="3470910" cy="2171700"/>
+                    </a:xfrm>
+                    <a:prstGeom prst="rect">
+                      <a:avLst/>
+                    </a:prstGeom>
+                    <a:noFill/>
+                    <a:ln>
+                      <a:noFill/>
+                    </a:ln>
+                  </pic:spPr>
+                </pic:pic>
+              </a:graphicData>
+            </a:graphic>
+            <wp14:sizeRelH relativeFrom="margin">
+              <wp14:pctWidth>0</wp14:pctWidth>
+            </wp14:sizeRelH>
+            <wp14:sizeRelV relativeFrom="margin">
+              <wp14:pctHeight>0</wp14:pctHeight>
+            </wp14:sizeRelV>
+          </wp:anchor>
+        </w:drawing>
+      </w:r>
+      <w:r>
+        <w:rPr>
+          <w:rFonts w:ascii="Segoe UI" w:hAnsi="Segoe UI" w:cs="Segoe UI"/>
+          <w:sz w:val="18"/>
+          <w:szCs w:val="18"/>
+        </w:rPr>
+        <w:t xml:space="preserve">LEN = 0 </w:t>
+      </w:r>
+      <w:r>
+        <w:rPr>
+          <w:rFonts w:ascii="Segoe UI" w:hAnsi="Segoe UI" w:cs="Segoe UI" w:hint="cs"/>
+          <w:sz w:val="18"/>
+          <w:szCs w:val="18"/>
+          <w:rtl/>
+        </w:rPr>
+        <w:t xml:space="preserve">: </w:t>
       </w:r>
       <w:r>
         <w:rPr>
@@ -4205,16 +4404,1955 @@
     <w:p>
       <w:pPr>
         <w:spacing w:after="120"/>
+        <w:ind w:left="1437"/>
+        <w:rPr>
+          <w:rFonts w:ascii="Segoe UI" w:hAnsi="Segoe UI" w:cs="Segoe UI" w:hint="cs"/>
+          <w:sz w:val="18"/>
+          <w:szCs w:val="18"/>
+          <w:rtl/>
+        </w:rPr>
+      </w:pPr>
+    </w:p>
+    <w:p>
+      <w:pPr>
+        <w:spacing w:after="120"/>
+        <w:ind w:left="1437"/>
+        <w:rPr>
+          <w:rFonts w:ascii="Segoe UI" w:hAnsi="Segoe UI" w:cs="Segoe UI"/>
+          <w:sz w:val="18"/>
+          <w:szCs w:val="18"/>
+          <w:rtl/>
+        </w:rPr>
+      </w:pPr>
+    </w:p>
+    <w:p>
+      <w:pPr>
+        <w:spacing w:after="120"/>
+        <w:ind w:left="1437"/>
+        <w:rPr>
+          <w:rFonts w:ascii="Segoe UI" w:hAnsi="Segoe UI" w:cs="Segoe UI"/>
+          <w:sz w:val="18"/>
+          <w:szCs w:val="18"/>
+          <w:rtl/>
+        </w:rPr>
+      </w:pPr>
+    </w:p>
+    <w:p>
+      <w:pPr>
+        <w:spacing w:after="120"/>
+        <w:ind w:left="1437"/>
+        <w:rPr>
+          <w:rFonts w:ascii="Segoe UI" w:hAnsi="Segoe UI" w:cs="Segoe UI"/>
+          <w:sz w:val="18"/>
+          <w:szCs w:val="18"/>
+          <w:rtl/>
+        </w:rPr>
+      </w:pPr>
+    </w:p>
+    <w:p>
+      <w:pPr>
+        <w:spacing w:after="120"/>
+        <w:ind w:left="1437"/>
+        <w:rPr>
+          <w:rFonts w:ascii="Segoe UI" w:hAnsi="Segoe UI" w:cs="Segoe UI"/>
+          <w:sz w:val="18"/>
+          <w:szCs w:val="18"/>
+          <w:rtl/>
+        </w:rPr>
+      </w:pPr>
+    </w:p>
+    <w:p>
+      <w:pPr>
+        <w:spacing w:after="120"/>
+        <w:ind w:left="1437"/>
+        <w:rPr>
+          <w:rFonts w:ascii="Segoe UI" w:hAnsi="Segoe UI" w:cs="Segoe UI"/>
+          <w:sz w:val="18"/>
+          <w:szCs w:val="18"/>
+          <w:rtl/>
+        </w:rPr>
+      </w:pPr>
+    </w:p>
+    <w:p>
+      <w:pPr>
+        <w:spacing w:after="120"/>
+        <w:ind w:left="1437"/>
+        <w:rPr>
+          <w:rFonts w:ascii="Segoe UI" w:hAnsi="Segoe UI" w:cs="Segoe UI"/>
+          <w:sz w:val="18"/>
+          <w:szCs w:val="18"/>
+          <w:rtl/>
+        </w:rPr>
+      </w:pPr>
+    </w:p>
+    <w:p>
+      <w:pPr>
+        <w:spacing w:after="120"/>
+        <w:ind w:left="1437"/>
+        <w:rPr>
+          <w:rFonts w:ascii="Segoe UI" w:hAnsi="Segoe UI" w:cs="Segoe UI"/>
+          <w:sz w:val="18"/>
+          <w:szCs w:val="18"/>
+          <w:rtl/>
+        </w:rPr>
+      </w:pPr>
+    </w:p>
+    <w:p>
+      <w:pPr>
+        <w:spacing w:after="120"/>
+        <w:ind w:left="1437"/>
+        <w:rPr>
+          <w:rFonts w:ascii="Segoe UI" w:hAnsi="Segoe UI" w:cs="Segoe UI" w:hint="cs"/>
+          <w:sz w:val="18"/>
+          <w:szCs w:val="18"/>
+        </w:rPr>
+      </w:pPr>
+    </w:p>
+    <w:p>
+      <w:pPr>
+        <w:pStyle w:val="a9"/>
+        <w:numPr>
+          <w:ilvl w:val="0"/>
+          <w:numId w:val="26"/>
+        </w:numPr>
+        <w:spacing w:after="120"/>
+        <w:rPr>
+          <w:rFonts w:ascii="Segoe UI" w:hAnsi="Segoe UI" w:cs="Segoe UI"/>
+          <w:b/>
+          <w:bCs/>
+          <w:sz w:val="18"/>
+          <w:szCs w:val="18"/>
+          <w:rtl/>
+        </w:rPr>
+      </w:pPr>
+      <w:r>
+        <w:rPr>
+          <w:rFonts w:ascii="Segoe UI" w:hAnsi="Segoe UI" w:cs="Segoe UI" w:hint="cs"/>
+          <w:b/>
+          <w:bCs/>
+          <w:sz w:val="18"/>
+          <w:szCs w:val="18"/>
+          <w:rtl/>
+        </w:rPr>
+        <w:t>ניתוח</w:t>
+      </w:r>
+      <w:r>
+        <w:rPr>
+          <w:rFonts w:ascii="Segoe UI" w:hAnsi="Segoe UI" w:cs="Segoe UI"/>
+          <w:b/>
+          <w:bCs/>
+          <w:sz w:val="18"/>
+          <w:szCs w:val="18"/>
+          <w:rtl/>
+        </w:rPr>
+        <w:t xml:space="preserve"> </w:t>
+      </w:r>
+      <w:r>
+        <w:rPr>
+          <w:rFonts w:ascii="Segoe UI" w:hAnsi="Segoe UI" w:cs="Segoe UI" w:hint="cs"/>
+          <w:b/>
+          <w:bCs/>
+          <w:sz w:val="18"/>
+          <w:szCs w:val="18"/>
+          <w:rtl/>
+        </w:rPr>
+        <w:t>מבנה</w:t>
+      </w:r>
+      <w:r>
+        <w:rPr>
+          <w:rFonts w:ascii="Segoe UI" w:hAnsi="Segoe UI" w:cs="Segoe UI"/>
+          <w:b/>
+          <w:bCs/>
+          <w:sz w:val="18"/>
+          <w:szCs w:val="18"/>
+          <w:rtl/>
+        </w:rPr>
+        <w:t xml:space="preserve"> </w:t>
+      </w:r>
+      <w:r>
+        <w:rPr>
+          <w:rFonts w:ascii="Segoe UI" w:hAnsi="Segoe UI" w:cs="Segoe UI" w:hint="cs"/>
+          <w:b/>
+          <w:bCs/>
+          <w:sz w:val="18"/>
+          <w:szCs w:val="18"/>
+          <w:rtl/>
+        </w:rPr>
+        <w:t>החבילה</w:t>
+      </w:r>
+      <w:r>
+        <w:rPr>
+          <w:rFonts w:ascii="Segoe UI" w:hAnsi="Segoe UI" w:cs="Segoe UI"/>
+          <w:b/>
+          <w:bCs/>
+          <w:sz w:val="18"/>
+          <w:szCs w:val="18"/>
+          <w:rtl/>
+        </w:rPr>
+        <w:t xml:space="preserve"> (</w:t>
+      </w:r>
+      <w:r>
+        <w:rPr>
+          <w:rFonts w:ascii="Segoe UI" w:hAnsi="Segoe UI" w:cs="Segoe UI"/>
+          <w:b/>
+          <w:bCs/>
+          <w:sz w:val="18"/>
+          <w:szCs w:val="18"/>
+        </w:rPr>
+        <w:t>Packet Details</w:t>
+      </w:r>
+      <w:r>
+        <w:rPr>
+          <w:rFonts w:ascii="Segoe UI" w:hAnsi="Segoe UI" w:cs="Segoe UI"/>
+          <w:b/>
+          <w:bCs/>
+          <w:sz w:val="18"/>
+          <w:szCs w:val="18"/>
+          <w:rtl/>
+        </w:rPr>
+        <w:t xml:space="preserve">): </w:t>
+      </w:r>
+      <w:r>
+        <w:rPr>
+          <w:rFonts w:ascii="Segoe UI" w:hAnsi="Segoe UI" w:cs="Segoe UI" w:hint="cs"/>
+          <w:b/>
+          <w:bCs/>
+          <w:sz w:val="18"/>
+          <w:szCs w:val="18"/>
+          <w:rtl/>
+        </w:rPr>
+        <w:t>בבחינת</w:t>
+      </w:r>
+      <w:r>
+        <w:rPr>
+          <w:rFonts w:ascii="Segoe UI" w:hAnsi="Segoe UI" w:cs="Segoe UI"/>
+          <w:b/>
+          <w:bCs/>
+          <w:sz w:val="18"/>
+          <w:szCs w:val="18"/>
+          <w:rtl/>
+        </w:rPr>
+        <w:t xml:space="preserve"> </w:t>
+      </w:r>
+      <w:r>
+        <w:rPr>
+          <w:rFonts w:ascii="Segoe UI" w:hAnsi="Segoe UI" w:cs="Segoe UI" w:hint="cs"/>
+          <w:b/>
+          <w:bCs/>
+          <w:sz w:val="18"/>
+          <w:szCs w:val="18"/>
+          <w:rtl/>
+        </w:rPr>
+        <w:t>חלונית</w:t>
+      </w:r>
+      <w:r>
+        <w:rPr>
+          <w:rFonts w:ascii="Segoe UI" w:hAnsi="Segoe UI" w:cs="Segoe UI"/>
+          <w:b/>
+          <w:bCs/>
+          <w:sz w:val="18"/>
+          <w:szCs w:val="18"/>
+          <w:rtl/>
+        </w:rPr>
+        <w:t xml:space="preserve"> </w:t>
+      </w:r>
+      <w:r>
+        <w:rPr>
+          <w:rFonts w:ascii="Segoe UI" w:hAnsi="Segoe UI" w:cs="Segoe UI" w:hint="cs"/>
+          <w:b/>
+          <w:bCs/>
+          <w:sz w:val="18"/>
+          <w:szCs w:val="18"/>
+          <w:rtl/>
+        </w:rPr>
+        <w:t>הפרטים</w:t>
+      </w:r>
+      <w:r>
+        <w:rPr>
+          <w:rFonts w:ascii="Segoe UI" w:hAnsi="Segoe UI" w:cs="Segoe UI"/>
+          <w:b/>
+          <w:bCs/>
+          <w:sz w:val="18"/>
+          <w:szCs w:val="18"/>
+          <w:rtl/>
+        </w:rPr>
+        <w:t xml:space="preserve">, </w:t>
+      </w:r>
+      <w:r>
+        <w:rPr>
+          <w:rFonts w:ascii="Segoe UI" w:hAnsi="Segoe UI" w:cs="Segoe UI" w:hint="cs"/>
+          <w:b/>
+          <w:bCs/>
+          <w:sz w:val="18"/>
+          <w:szCs w:val="18"/>
+          <w:rtl/>
+        </w:rPr>
+        <w:t>ניתן</w:t>
+      </w:r>
+      <w:r>
+        <w:rPr>
+          <w:rFonts w:ascii="Segoe UI" w:hAnsi="Segoe UI" w:cs="Segoe UI"/>
+          <w:b/>
+          <w:bCs/>
+          <w:sz w:val="18"/>
+          <w:szCs w:val="18"/>
+          <w:rtl/>
+        </w:rPr>
+        <w:t xml:space="preserve"> </w:t>
+      </w:r>
+      <w:r>
+        <w:rPr>
+          <w:rFonts w:ascii="Segoe UI" w:hAnsi="Segoe UI" w:cs="Segoe UI" w:hint="cs"/>
+          <w:b/>
+          <w:bCs/>
+          <w:sz w:val="18"/>
+          <w:szCs w:val="18"/>
+          <w:rtl/>
+        </w:rPr>
+        <w:t>לראות</w:t>
+      </w:r>
+      <w:r>
+        <w:rPr>
+          <w:rFonts w:ascii="Segoe UI" w:hAnsi="Segoe UI" w:cs="Segoe UI"/>
+          <w:b/>
+          <w:bCs/>
+          <w:sz w:val="18"/>
+          <w:szCs w:val="18"/>
+          <w:rtl/>
+        </w:rPr>
+        <w:t xml:space="preserve"> </w:t>
+      </w:r>
+      <w:r>
+        <w:rPr>
+          <w:rFonts w:ascii="Segoe UI" w:hAnsi="Segoe UI" w:cs="Segoe UI" w:hint="cs"/>
+          <w:b/>
+          <w:bCs/>
+          <w:sz w:val="18"/>
+          <w:szCs w:val="18"/>
+          <w:rtl/>
+        </w:rPr>
+        <w:t>את</w:t>
+      </w:r>
+      <w:r>
+        <w:rPr>
+          <w:rFonts w:ascii="Segoe UI" w:hAnsi="Segoe UI" w:cs="Segoe UI"/>
+          <w:b/>
+          <w:bCs/>
+          <w:sz w:val="18"/>
+          <w:szCs w:val="18"/>
+          <w:rtl/>
+        </w:rPr>
+        <w:t xml:space="preserve"> </w:t>
+      </w:r>
+      <w:r>
+        <w:rPr>
+          <w:rFonts w:ascii="Segoe UI" w:hAnsi="Segoe UI" w:cs="Segoe UI" w:hint="cs"/>
+          <w:b/>
+          <w:bCs/>
+          <w:sz w:val="18"/>
+          <w:szCs w:val="18"/>
+          <w:rtl/>
+        </w:rPr>
+        <w:t>חלוקת</w:t>
+      </w:r>
+      <w:r>
+        <w:rPr>
+          <w:rFonts w:ascii="Segoe UI" w:hAnsi="Segoe UI" w:cs="Segoe UI"/>
+          <w:b/>
+          <w:bCs/>
+          <w:sz w:val="18"/>
+          <w:szCs w:val="18"/>
+          <w:rtl/>
+        </w:rPr>
+        <w:t xml:space="preserve"> </w:t>
+      </w:r>
+      <w:r>
+        <w:rPr>
+          <w:rFonts w:ascii="Segoe UI" w:hAnsi="Segoe UI" w:cs="Segoe UI" w:hint="cs"/>
+          <w:b/>
+          <w:bCs/>
+          <w:sz w:val="18"/>
+          <w:szCs w:val="18"/>
+          <w:rtl/>
+        </w:rPr>
+        <w:t>המידע</w:t>
+      </w:r>
+      <w:r>
+        <w:rPr>
+          <w:rFonts w:ascii="Segoe UI" w:hAnsi="Segoe UI" w:cs="Segoe UI"/>
+          <w:b/>
+          <w:bCs/>
+          <w:sz w:val="18"/>
+          <w:szCs w:val="18"/>
+          <w:rtl/>
+        </w:rPr>
+        <w:t xml:space="preserve"> </w:t>
+      </w:r>
+      <w:r>
+        <w:rPr>
+          <w:rFonts w:ascii="Segoe UI" w:hAnsi="Segoe UI" w:cs="Segoe UI" w:hint="cs"/>
+          <w:b/>
+          <w:bCs/>
+          <w:sz w:val="18"/>
+          <w:szCs w:val="18"/>
+          <w:rtl/>
+        </w:rPr>
+        <w:t>לשכבות</w:t>
+      </w:r>
+      <w:r>
+        <w:rPr>
+          <w:rFonts w:ascii="Segoe UI" w:hAnsi="Segoe UI" w:cs="Segoe UI"/>
+          <w:b/>
+          <w:bCs/>
+          <w:sz w:val="18"/>
+          <w:szCs w:val="18"/>
+          <w:rtl/>
+        </w:rPr>
+        <w:t xml:space="preserve"> </w:t>
+      </w:r>
+      <w:r>
+        <w:rPr>
+          <w:rFonts w:ascii="Segoe UI" w:hAnsi="Segoe UI" w:cs="Segoe UI" w:hint="cs"/>
+          <w:b/>
+          <w:bCs/>
+          <w:sz w:val="18"/>
+          <w:szCs w:val="18"/>
+          <w:rtl/>
+        </w:rPr>
+        <w:t>הפרוטוקול</w:t>
+      </w:r>
+      <w:r>
+        <w:rPr>
+          <w:rFonts w:ascii="Segoe UI" w:hAnsi="Segoe UI" w:cs="Segoe UI"/>
+          <w:b/>
+          <w:bCs/>
+          <w:sz w:val="18"/>
+          <w:szCs w:val="18"/>
+          <w:rtl/>
+        </w:rPr>
+        <w:t>:</w:t>
+      </w:r>
+    </w:p>
+    <w:p>
+      <w:pPr>
+        <w:pStyle w:val="a9"/>
+        <w:numPr>
+          <w:ilvl w:val="0"/>
+          <w:numId w:val="24"/>
+        </w:numPr>
+        <w:spacing w:after="120"/>
+        <w:rPr>
+          <w:rFonts w:ascii="Segoe UI" w:hAnsi="Segoe UI" w:cs="Segoe UI"/>
+          <w:sz w:val="18"/>
+          <w:szCs w:val="18"/>
+          <w:u w:val="single"/>
+          <w:rtl/>
+        </w:rPr>
+      </w:pPr>
+      <w:r>
+        <w:rPr>
+          <w:rFonts w:ascii="Segoe UI" w:hAnsi="Segoe UI" w:cs="Segoe UI" w:hint="cs"/>
+          <w:sz w:val="18"/>
+          <w:szCs w:val="18"/>
+          <w:u w:val="single"/>
+          <w:rtl/>
+        </w:rPr>
+        <w:t>שכבת</w:t>
+      </w:r>
+      <w:r>
+        <w:rPr>
+          <w:rFonts w:ascii="Segoe UI" w:hAnsi="Segoe UI" w:cs="Segoe UI"/>
+          <w:sz w:val="18"/>
+          <w:szCs w:val="18"/>
+          <w:u w:val="single"/>
+          <w:rtl/>
+        </w:rPr>
+        <w:t xml:space="preserve"> </w:t>
+      </w:r>
+      <w:r>
+        <w:rPr>
+          <w:rFonts w:ascii="Segoe UI" w:hAnsi="Segoe UI" w:cs="Segoe UI" w:hint="cs"/>
+          <w:sz w:val="18"/>
+          <w:szCs w:val="18"/>
+          <w:u w:val="single"/>
+          <w:rtl/>
+        </w:rPr>
+        <w:t>ה</w:t>
+      </w:r>
+      <w:r>
+        <w:rPr>
+          <w:rFonts w:ascii="Segoe UI" w:hAnsi="Segoe UI" w:cs="Segoe UI"/>
+          <w:sz w:val="18"/>
+          <w:szCs w:val="18"/>
+          <w:u w:val="single"/>
+          <w:rtl/>
+        </w:rPr>
+        <w:t>-</w:t>
+      </w:r>
+      <w:r>
+        <w:rPr>
+          <w:rFonts w:ascii="Segoe UI" w:hAnsi="Segoe UI" w:cs="Segoe UI"/>
+          <w:sz w:val="18"/>
+          <w:szCs w:val="18"/>
+          <w:u w:val="single"/>
+        </w:rPr>
+        <w:t>IP (Internet Protocol)</w:t>
+      </w:r>
+      <w:r>
+        <w:rPr>
+          <w:rFonts w:ascii="Segoe UI" w:hAnsi="Segoe UI" w:cs="Segoe UI"/>
+          <w:sz w:val="18"/>
+          <w:szCs w:val="18"/>
+          <w:u w:val="single"/>
+          <w:rtl/>
+        </w:rPr>
+        <w:t>:</w:t>
+      </w:r>
+    </w:p>
+    <w:p>
+      <w:pPr>
+        <w:pStyle w:val="a9"/>
+        <w:numPr>
+          <w:ilvl w:val="1"/>
+          <w:numId w:val="24"/>
+        </w:numPr>
+        <w:spacing w:after="120"/>
+        <w:rPr>
+          <w:rFonts w:ascii="Segoe UI" w:hAnsi="Segoe UI" w:cs="Segoe UI"/>
+          <w:sz w:val="18"/>
+          <w:szCs w:val="18"/>
+          <w:rtl/>
+        </w:rPr>
+      </w:pPr>
+      <w:r>
+        <w:rPr>
+          <w:rFonts w:ascii="Segoe UI" w:hAnsi="Segoe UI" w:cs="Segoe UI"/>
+          <w:sz w:val="18"/>
+          <w:szCs w:val="18"/>
+        </w:rPr>
+        <w:t>Time to Live</w:t>
+      </w:r>
+      <w:r>
+        <w:rPr>
+          <w:rFonts w:ascii="Segoe UI" w:hAnsi="Segoe UI" w:cs="Segoe UI"/>
+          <w:sz w:val="18"/>
+          <w:szCs w:val="18"/>
+          <w:rtl/>
+        </w:rPr>
+        <w:t xml:space="preserve">: </w:t>
+      </w:r>
+      <w:r>
+        <w:rPr>
+          <w:rFonts w:ascii="Segoe UI" w:hAnsi="Segoe UI" w:cs="Segoe UI" w:hint="cs"/>
+          <w:sz w:val="18"/>
+          <w:szCs w:val="18"/>
+          <w:rtl/>
+        </w:rPr>
+        <w:t>הערך</w:t>
+      </w:r>
+      <w:r>
+        <w:rPr>
+          <w:rFonts w:ascii="Segoe UI" w:hAnsi="Segoe UI" w:cs="Segoe UI"/>
+          <w:sz w:val="18"/>
+          <w:szCs w:val="18"/>
+          <w:rtl/>
+        </w:rPr>
+        <w:t xml:space="preserve"> </w:t>
+      </w:r>
+      <w:r>
+        <w:rPr>
+          <w:rFonts w:ascii="Segoe UI" w:hAnsi="Segoe UI" w:cs="Segoe UI" w:hint="cs"/>
+          <w:sz w:val="18"/>
+          <w:szCs w:val="18"/>
+          <w:rtl/>
+        </w:rPr>
+        <w:t>הוא</w:t>
+      </w:r>
+      <w:r>
+        <w:rPr>
+          <w:rFonts w:ascii="Segoe UI" w:hAnsi="Segoe UI" w:cs="Segoe UI"/>
+          <w:sz w:val="18"/>
+          <w:szCs w:val="18"/>
+          <w:rtl/>
+        </w:rPr>
+        <w:t xml:space="preserve"> 64. </w:t>
+      </w:r>
+      <w:r>
+        <w:rPr>
+          <w:rFonts w:ascii="Segoe UI" w:hAnsi="Segoe UI" w:cs="Segoe UI" w:hint="cs"/>
+          <w:sz w:val="18"/>
+          <w:szCs w:val="18"/>
+          <w:rtl/>
+        </w:rPr>
+        <w:t>זהו</w:t>
+      </w:r>
+      <w:r>
+        <w:rPr>
+          <w:rFonts w:ascii="Segoe UI" w:hAnsi="Segoe UI" w:cs="Segoe UI"/>
+          <w:sz w:val="18"/>
+          <w:szCs w:val="18"/>
+          <w:rtl/>
+        </w:rPr>
+        <w:t xml:space="preserve"> </w:t>
+      </w:r>
+      <w:r>
+        <w:rPr>
+          <w:rFonts w:ascii="Segoe UI" w:hAnsi="Segoe UI" w:cs="Segoe UI" w:hint="cs"/>
+          <w:sz w:val="18"/>
+          <w:szCs w:val="18"/>
+          <w:rtl/>
+        </w:rPr>
+        <w:t>ערך</w:t>
+      </w:r>
+      <w:r>
+        <w:rPr>
+          <w:rFonts w:ascii="Segoe UI" w:hAnsi="Segoe UI" w:cs="Segoe UI"/>
+          <w:sz w:val="18"/>
+          <w:szCs w:val="18"/>
+          <w:rtl/>
+        </w:rPr>
+        <w:t xml:space="preserve"> </w:t>
+      </w:r>
+      <w:r>
+        <w:rPr>
+          <w:rFonts w:ascii="Segoe UI" w:hAnsi="Segoe UI" w:cs="Segoe UI" w:hint="cs"/>
+          <w:sz w:val="18"/>
+          <w:szCs w:val="18"/>
+          <w:rtl/>
+        </w:rPr>
+        <w:t>סטנדרטי</w:t>
+      </w:r>
+      <w:r>
+        <w:rPr>
+          <w:rFonts w:ascii="Segoe UI" w:hAnsi="Segoe UI" w:cs="Segoe UI"/>
+          <w:sz w:val="18"/>
+          <w:szCs w:val="18"/>
+          <w:rtl/>
+        </w:rPr>
+        <w:t xml:space="preserve"> </w:t>
+      </w:r>
+      <w:r>
+        <w:rPr>
+          <w:rFonts w:ascii="Segoe UI" w:hAnsi="Segoe UI" w:cs="Segoe UI" w:hint="cs"/>
+          <w:sz w:val="18"/>
+          <w:szCs w:val="18"/>
+          <w:rtl/>
+        </w:rPr>
+        <w:t>המעיד</w:t>
+      </w:r>
+      <w:r>
+        <w:rPr>
+          <w:rFonts w:ascii="Segoe UI" w:hAnsi="Segoe UI" w:cs="Segoe UI"/>
+          <w:sz w:val="18"/>
+          <w:szCs w:val="18"/>
+          <w:rtl/>
+        </w:rPr>
+        <w:t xml:space="preserve"> </w:t>
+      </w:r>
+      <w:r>
+        <w:rPr>
+          <w:rFonts w:ascii="Segoe UI" w:hAnsi="Segoe UI" w:cs="Segoe UI" w:hint="cs"/>
+          <w:sz w:val="18"/>
+          <w:szCs w:val="18"/>
+          <w:rtl/>
+        </w:rPr>
+        <w:t>שהחבילה</w:t>
+      </w:r>
+      <w:r>
+        <w:rPr>
+          <w:rFonts w:ascii="Segoe UI" w:hAnsi="Segoe UI" w:cs="Segoe UI"/>
+          <w:sz w:val="18"/>
+          <w:szCs w:val="18"/>
+          <w:rtl/>
+        </w:rPr>
+        <w:t xml:space="preserve"> </w:t>
+      </w:r>
+      <w:r>
+        <w:rPr>
+          <w:rFonts w:ascii="Segoe UI" w:hAnsi="Segoe UI" w:cs="Segoe UI" w:hint="cs"/>
+          <w:sz w:val="18"/>
+          <w:szCs w:val="18"/>
+          <w:rtl/>
+        </w:rPr>
+        <w:t>לא</w:t>
+      </w:r>
+      <w:r>
+        <w:rPr>
+          <w:rFonts w:ascii="Segoe UI" w:hAnsi="Segoe UI" w:cs="Segoe UI"/>
+          <w:sz w:val="18"/>
+          <w:szCs w:val="18"/>
+          <w:rtl/>
+        </w:rPr>
+        <w:t xml:space="preserve"> </w:t>
+      </w:r>
+      <w:r>
+        <w:rPr>
+          <w:rFonts w:ascii="Segoe UI" w:hAnsi="Segoe UI" w:cs="Segoe UI" w:hint="cs"/>
+          <w:sz w:val="18"/>
+          <w:szCs w:val="18"/>
+          <w:rtl/>
+        </w:rPr>
+        <w:t>עברה</w:t>
+      </w:r>
+      <w:r>
+        <w:rPr>
+          <w:rFonts w:ascii="Segoe UI" w:hAnsi="Segoe UI" w:cs="Segoe UI"/>
+          <w:sz w:val="18"/>
+          <w:szCs w:val="18"/>
+          <w:rtl/>
+        </w:rPr>
+        <w:t xml:space="preserve"> </w:t>
+      </w:r>
+      <w:r>
+        <w:rPr>
+          <w:rFonts w:ascii="Segoe UI" w:hAnsi="Segoe UI" w:cs="Segoe UI" w:hint="cs"/>
+          <w:sz w:val="18"/>
+          <w:szCs w:val="18"/>
+          <w:rtl/>
+        </w:rPr>
+        <w:t>דרך</w:t>
+      </w:r>
+      <w:r>
+        <w:rPr>
+          <w:rFonts w:ascii="Segoe UI" w:hAnsi="Segoe UI" w:cs="Segoe UI"/>
+          <w:sz w:val="18"/>
+          <w:szCs w:val="18"/>
+          <w:rtl/>
+        </w:rPr>
+        <w:t xml:space="preserve"> </w:t>
+      </w:r>
+      <w:r>
+        <w:rPr>
+          <w:rFonts w:ascii="Segoe UI" w:hAnsi="Segoe UI" w:cs="Segoe UI" w:hint="cs"/>
+          <w:sz w:val="18"/>
+          <w:szCs w:val="18"/>
+          <w:rtl/>
+        </w:rPr>
+        <w:t>ראוטרים</w:t>
+      </w:r>
+      <w:r>
+        <w:rPr>
+          <w:rFonts w:ascii="Segoe UI" w:hAnsi="Segoe UI" w:cs="Segoe UI"/>
+          <w:sz w:val="18"/>
+          <w:szCs w:val="18"/>
+          <w:rtl/>
+        </w:rPr>
+        <w:t xml:space="preserve">, </w:t>
+      </w:r>
+      <w:r>
+        <w:rPr>
+          <w:rFonts w:ascii="Segoe UI" w:hAnsi="Segoe UI" w:cs="Segoe UI" w:hint="cs"/>
+          <w:sz w:val="18"/>
+          <w:szCs w:val="18"/>
+          <w:rtl/>
+        </w:rPr>
+        <w:t>מה</w:t>
+      </w:r>
+      <w:r>
+        <w:rPr>
+          <w:rFonts w:ascii="Segoe UI" w:hAnsi="Segoe UI" w:cs="Segoe UI"/>
+          <w:sz w:val="18"/>
+          <w:szCs w:val="18"/>
+          <w:rtl/>
+        </w:rPr>
+        <w:t xml:space="preserve"> </w:t>
+      </w:r>
+      <w:r>
+        <w:rPr>
+          <w:rFonts w:ascii="Segoe UI" w:hAnsi="Segoe UI" w:cs="Segoe UI" w:hint="cs"/>
+          <w:sz w:val="18"/>
+          <w:szCs w:val="18"/>
+          <w:rtl/>
+        </w:rPr>
+        <w:t>שמאשש</w:t>
+      </w:r>
+      <w:r>
+        <w:rPr>
+          <w:rFonts w:ascii="Segoe UI" w:hAnsi="Segoe UI" w:cs="Segoe UI"/>
+          <w:sz w:val="18"/>
+          <w:szCs w:val="18"/>
+          <w:rtl/>
+        </w:rPr>
+        <w:t xml:space="preserve"> </w:t>
+      </w:r>
+      <w:r>
+        <w:rPr>
+          <w:rFonts w:ascii="Segoe UI" w:hAnsi="Segoe UI" w:cs="Segoe UI" w:hint="cs"/>
+          <w:sz w:val="18"/>
+          <w:szCs w:val="18"/>
+          <w:rtl/>
+        </w:rPr>
+        <w:t>שמדובר</w:t>
+      </w:r>
+      <w:r>
+        <w:rPr>
+          <w:rFonts w:ascii="Segoe UI" w:hAnsi="Segoe UI" w:cs="Segoe UI"/>
+          <w:sz w:val="18"/>
+          <w:szCs w:val="18"/>
+          <w:rtl/>
+        </w:rPr>
+        <w:t xml:space="preserve"> </w:t>
+      </w:r>
+      <w:r>
+        <w:rPr>
+          <w:rFonts w:ascii="Segoe UI" w:hAnsi="Segoe UI" w:cs="Segoe UI" w:hint="cs"/>
+          <w:sz w:val="18"/>
+          <w:szCs w:val="18"/>
+          <w:rtl/>
+        </w:rPr>
+        <w:t>בתעבורה</w:t>
+      </w:r>
+      <w:r>
+        <w:rPr>
+          <w:rFonts w:ascii="Segoe UI" w:hAnsi="Segoe UI" w:cs="Segoe UI"/>
+          <w:sz w:val="18"/>
+          <w:szCs w:val="18"/>
+          <w:rtl/>
+        </w:rPr>
+        <w:t xml:space="preserve"> </w:t>
+      </w:r>
+      <w:r>
+        <w:rPr>
+          <w:rFonts w:ascii="Segoe UI" w:hAnsi="Segoe UI" w:cs="Segoe UI" w:hint="cs"/>
+          <w:sz w:val="18"/>
+          <w:szCs w:val="18"/>
+          <w:rtl/>
+        </w:rPr>
+        <w:t>פנימית</w:t>
+      </w:r>
+      <w:r>
+        <w:rPr>
+          <w:rFonts w:ascii="Segoe UI" w:hAnsi="Segoe UI" w:cs="Segoe UI"/>
+          <w:sz w:val="18"/>
+          <w:szCs w:val="18"/>
+          <w:rtl/>
+        </w:rPr>
+        <w:t xml:space="preserve"> (</w:t>
+      </w:r>
+      <w:r>
+        <w:rPr>
+          <w:rFonts w:ascii="Segoe UI" w:hAnsi="Segoe UI" w:cs="Segoe UI"/>
+          <w:sz w:val="18"/>
+          <w:szCs w:val="18"/>
+        </w:rPr>
+        <w:t>Localhost</w:t>
+      </w:r>
+      <w:r>
+        <w:rPr>
+          <w:rFonts w:ascii="Segoe UI" w:hAnsi="Segoe UI" w:cs="Segoe UI"/>
+          <w:sz w:val="18"/>
+          <w:szCs w:val="18"/>
+          <w:rtl/>
+        </w:rPr>
+        <w:t>).</w:t>
+      </w:r>
+    </w:p>
+    <w:p>
+      <w:pPr>
+        <w:pStyle w:val="a9"/>
+        <w:numPr>
+          <w:ilvl w:val="1"/>
+          <w:numId w:val="24"/>
+        </w:numPr>
+        <w:spacing w:after="120"/>
+        <w:rPr>
+          <w:rFonts w:ascii="Segoe UI" w:hAnsi="Segoe UI" w:cs="Segoe UI"/>
+          <w:sz w:val="18"/>
+          <w:szCs w:val="18"/>
+          <w:rtl/>
+        </w:rPr>
+      </w:pPr>
+      <w:r>
+        <w:rPr>
+          <w:rFonts w:ascii="Segoe UI" w:hAnsi="Segoe UI" w:cs="Segoe UI"/>
+          <w:sz w:val="18"/>
+          <w:szCs w:val="18"/>
+        </w:rPr>
+        <w:lastRenderedPageBreak/>
+        <w:t>Header Checksum</w:t>
+      </w:r>
+      <w:r>
+        <w:rPr>
+          <w:rFonts w:ascii="Segoe UI" w:hAnsi="Segoe UI" w:cs="Segoe UI"/>
+          <w:sz w:val="18"/>
+          <w:szCs w:val="18"/>
+          <w:rtl/>
+        </w:rPr>
+        <w:t xml:space="preserve">: </w:t>
+      </w:r>
+      <w:r>
+        <w:rPr>
+          <w:rFonts w:ascii="Segoe UI" w:hAnsi="Segoe UI" w:cs="Segoe UI" w:hint="cs"/>
+          <w:sz w:val="18"/>
+          <w:szCs w:val="18"/>
+          <w:rtl/>
+        </w:rPr>
+        <w:t>מופיע</w:t>
+      </w:r>
+      <w:r>
+        <w:rPr>
+          <w:rFonts w:ascii="Segoe UI" w:hAnsi="Segoe UI" w:cs="Segoe UI"/>
+          <w:sz w:val="18"/>
+          <w:szCs w:val="18"/>
+          <w:rtl/>
+        </w:rPr>
+        <w:t xml:space="preserve"> </w:t>
+      </w:r>
+      <w:r>
+        <w:rPr>
+          <w:rFonts w:ascii="Segoe UI" w:hAnsi="Segoe UI" w:cs="Segoe UI" w:hint="cs"/>
+          <w:sz w:val="18"/>
+          <w:szCs w:val="18"/>
+          <w:rtl/>
+        </w:rPr>
+        <w:t>כ</w:t>
+      </w:r>
+      <w:r>
+        <w:rPr>
+          <w:rFonts w:ascii="Segoe UI" w:hAnsi="Segoe UI" w:cs="Segoe UI"/>
+          <w:sz w:val="18"/>
+          <w:szCs w:val="18"/>
+          <w:rtl/>
+        </w:rPr>
+        <w:t>-</w:t>
+      </w:r>
+      <w:r>
+        <w:rPr>
+          <w:rFonts w:ascii="Segoe UI" w:hAnsi="Segoe UI" w:cs="Segoe UI"/>
+          <w:sz w:val="18"/>
+          <w:szCs w:val="18"/>
+        </w:rPr>
+        <w:t>Unverified</w:t>
+      </w:r>
+      <w:r>
+        <w:rPr>
+          <w:rFonts w:ascii="Segoe UI" w:hAnsi="Segoe UI" w:cs="Segoe UI"/>
+          <w:sz w:val="18"/>
+          <w:szCs w:val="18"/>
+          <w:rtl/>
+        </w:rPr>
+        <w:t xml:space="preserve">. </w:t>
+      </w:r>
+      <w:r>
+        <w:rPr>
+          <w:rFonts w:ascii="Segoe UI" w:hAnsi="Segoe UI" w:cs="Segoe UI" w:hint="cs"/>
+          <w:sz w:val="18"/>
+          <w:szCs w:val="18"/>
+          <w:rtl/>
+        </w:rPr>
+        <w:t>זהו</w:t>
+      </w:r>
+      <w:r>
+        <w:rPr>
+          <w:rFonts w:ascii="Segoe UI" w:hAnsi="Segoe UI" w:cs="Segoe UI"/>
+          <w:sz w:val="18"/>
+          <w:szCs w:val="18"/>
+          <w:rtl/>
+        </w:rPr>
+        <w:t xml:space="preserve"> </w:t>
+      </w:r>
+      <w:r>
+        <w:rPr>
+          <w:rFonts w:ascii="Segoe UI" w:hAnsi="Segoe UI" w:cs="Segoe UI" w:hint="cs"/>
+          <w:sz w:val="18"/>
+          <w:szCs w:val="18"/>
+          <w:rtl/>
+        </w:rPr>
+        <w:t>מצב</w:t>
+      </w:r>
+      <w:r>
+        <w:rPr>
+          <w:rFonts w:ascii="Segoe UI" w:hAnsi="Segoe UI" w:cs="Segoe UI"/>
+          <w:sz w:val="18"/>
+          <w:szCs w:val="18"/>
+          <w:rtl/>
+        </w:rPr>
+        <w:t xml:space="preserve"> </w:t>
+      </w:r>
+      <w:r>
+        <w:rPr>
+          <w:rFonts w:ascii="Segoe UI" w:hAnsi="Segoe UI" w:cs="Segoe UI" w:hint="cs"/>
+          <w:sz w:val="18"/>
+          <w:szCs w:val="18"/>
+          <w:rtl/>
+        </w:rPr>
+        <w:t>תקין</w:t>
+      </w:r>
+      <w:r>
+        <w:rPr>
+          <w:rFonts w:ascii="Segoe UI" w:hAnsi="Segoe UI" w:cs="Segoe UI"/>
+          <w:sz w:val="18"/>
+          <w:szCs w:val="18"/>
+          <w:rtl/>
+        </w:rPr>
+        <w:t xml:space="preserve"> </w:t>
+      </w:r>
+      <w:r>
+        <w:rPr>
+          <w:rFonts w:ascii="Segoe UI" w:hAnsi="Segoe UI" w:cs="Segoe UI" w:hint="cs"/>
+          <w:sz w:val="18"/>
+          <w:szCs w:val="18"/>
+          <w:rtl/>
+        </w:rPr>
+        <w:t>ולא</w:t>
+      </w:r>
+      <w:r>
+        <w:rPr>
+          <w:rFonts w:ascii="Segoe UI" w:hAnsi="Segoe UI" w:cs="Segoe UI"/>
+          <w:sz w:val="18"/>
+          <w:szCs w:val="18"/>
+          <w:rtl/>
+        </w:rPr>
+        <w:t xml:space="preserve"> </w:t>
+      </w:r>
+      <w:r>
+        <w:rPr>
+          <w:rFonts w:ascii="Segoe UI" w:hAnsi="Segoe UI" w:cs="Segoe UI" w:hint="cs"/>
+          <w:sz w:val="18"/>
+          <w:szCs w:val="18"/>
+          <w:rtl/>
+        </w:rPr>
+        <w:t>שגיאה</w:t>
+      </w:r>
+      <w:r>
+        <w:rPr>
+          <w:rFonts w:ascii="Segoe UI" w:hAnsi="Segoe UI" w:cs="Segoe UI"/>
+          <w:sz w:val="18"/>
+          <w:szCs w:val="18"/>
+          <w:rtl/>
+        </w:rPr>
+        <w:t xml:space="preserve">; </w:t>
+      </w:r>
+      <w:r>
+        <w:rPr>
+          <w:rFonts w:ascii="Segoe UI" w:hAnsi="Segoe UI" w:cs="Segoe UI" w:hint="cs"/>
+          <w:sz w:val="18"/>
+          <w:szCs w:val="18"/>
+          <w:rtl/>
+        </w:rPr>
+        <w:t>מערכת</w:t>
+      </w:r>
+      <w:r>
+        <w:rPr>
+          <w:rFonts w:ascii="Segoe UI" w:hAnsi="Segoe UI" w:cs="Segoe UI"/>
+          <w:sz w:val="18"/>
+          <w:szCs w:val="18"/>
+          <w:rtl/>
+        </w:rPr>
+        <w:t xml:space="preserve"> </w:t>
+      </w:r>
+      <w:r>
+        <w:rPr>
+          <w:rFonts w:ascii="Segoe UI" w:hAnsi="Segoe UI" w:cs="Segoe UI" w:hint="cs"/>
+          <w:sz w:val="18"/>
+          <w:szCs w:val="18"/>
+          <w:rtl/>
+        </w:rPr>
+        <w:t>ההפעלה</w:t>
+      </w:r>
+      <w:r>
+        <w:rPr>
+          <w:rFonts w:ascii="Segoe UI" w:hAnsi="Segoe UI" w:cs="Segoe UI"/>
+          <w:sz w:val="18"/>
+          <w:szCs w:val="18"/>
+          <w:rtl/>
+        </w:rPr>
+        <w:t xml:space="preserve"> </w:t>
+      </w:r>
+      <w:r>
+        <w:rPr>
+          <w:rFonts w:ascii="Segoe UI" w:hAnsi="Segoe UI" w:cs="Segoe UI" w:hint="cs"/>
+          <w:sz w:val="18"/>
+          <w:szCs w:val="18"/>
+          <w:rtl/>
+        </w:rPr>
+        <w:t>מעבירה</w:t>
+      </w:r>
+      <w:r>
+        <w:rPr>
+          <w:rFonts w:ascii="Segoe UI" w:hAnsi="Segoe UI" w:cs="Segoe UI"/>
+          <w:sz w:val="18"/>
+          <w:szCs w:val="18"/>
+          <w:rtl/>
+        </w:rPr>
+        <w:t xml:space="preserve"> </w:t>
+      </w:r>
+      <w:r>
+        <w:rPr>
+          <w:rFonts w:ascii="Segoe UI" w:hAnsi="Segoe UI" w:cs="Segoe UI" w:hint="cs"/>
+          <w:sz w:val="18"/>
+          <w:szCs w:val="18"/>
+          <w:rtl/>
+        </w:rPr>
+        <w:t>את</w:t>
+      </w:r>
+      <w:r>
+        <w:rPr>
+          <w:rFonts w:ascii="Segoe UI" w:hAnsi="Segoe UI" w:cs="Segoe UI"/>
+          <w:sz w:val="18"/>
+          <w:szCs w:val="18"/>
+          <w:rtl/>
+        </w:rPr>
+        <w:t xml:space="preserve"> </w:t>
+      </w:r>
+      <w:r>
+        <w:rPr>
+          <w:rFonts w:ascii="Segoe UI" w:hAnsi="Segoe UI" w:cs="Segoe UI" w:hint="cs"/>
+          <w:sz w:val="18"/>
+          <w:szCs w:val="18"/>
+          <w:rtl/>
+        </w:rPr>
+        <w:t>חישוב</w:t>
+      </w:r>
+      <w:r>
+        <w:rPr>
+          <w:rFonts w:ascii="Segoe UI" w:hAnsi="Segoe UI" w:cs="Segoe UI"/>
+          <w:sz w:val="18"/>
+          <w:szCs w:val="18"/>
+          <w:rtl/>
+        </w:rPr>
+        <w:t xml:space="preserve"> "</w:t>
+      </w:r>
+      <w:r>
+        <w:rPr>
+          <w:rFonts w:ascii="Segoe UI" w:hAnsi="Segoe UI" w:cs="Segoe UI" w:hint="cs"/>
+          <w:sz w:val="18"/>
+          <w:szCs w:val="18"/>
+          <w:rtl/>
+        </w:rPr>
+        <w:t>ספרת</w:t>
+      </w:r>
+      <w:r>
+        <w:rPr>
+          <w:rFonts w:ascii="Segoe UI" w:hAnsi="Segoe UI" w:cs="Segoe UI"/>
+          <w:sz w:val="18"/>
+          <w:szCs w:val="18"/>
+          <w:rtl/>
+        </w:rPr>
+        <w:t xml:space="preserve"> </w:t>
+      </w:r>
+      <w:r>
+        <w:rPr>
+          <w:rFonts w:ascii="Segoe UI" w:hAnsi="Segoe UI" w:cs="Segoe UI" w:hint="cs"/>
+          <w:sz w:val="18"/>
+          <w:szCs w:val="18"/>
+          <w:rtl/>
+        </w:rPr>
+        <w:t>הביקורת</w:t>
+      </w:r>
+      <w:r>
+        <w:rPr>
+          <w:rFonts w:ascii="Segoe UI" w:hAnsi="Segoe UI" w:cs="Segoe UI"/>
+          <w:sz w:val="18"/>
+          <w:szCs w:val="18"/>
+          <w:rtl/>
+        </w:rPr>
+        <w:t xml:space="preserve">" </w:t>
+      </w:r>
+      <w:r>
+        <w:rPr>
+          <w:rFonts w:ascii="Segoe UI" w:hAnsi="Segoe UI" w:cs="Segoe UI" w:hint="cs"/>
+          <w:sz w:val="18"/>
+          <w:szCs w:val="18"/>
+          <w:rtl/>
+        </w:rPr>
+        <w:t>לכרטיס</w:t>
+      </w:r>
+      <w:r>
+        <w:rPr>
+          <w:rFonts w:ascii="Segoe UI" w:hAnsi="Segoe UI" w:cs="Segoe UI"/>
+          <w:sz w:val="18"/>
+          <w:szCs w:val="18"/>
+          <w:rtl/>
+        </w:rPr>
+        <w:t xml:space="preserve"> </w:t>
+      </w:r>
+      <w:r>
+        <w:rPr>
+          <w:rFonts w:ascii="Segoe UI" w:hAnsi="Segoe UI" w:cs="Segoe UI" w:hint="cs"/>
+          <w:sz w:val="18"/>
+          <w:szCs w:val="18"/>
+          <w:rtl/>
+        </w:rPr>
+        <w:t>הרשת</w:t>
+      </w:r>
+      <w:r>
+        <w:rPr>
+          <w:rFonts w:ascii="Segoe UI" w:hAnsi="Segoe UI" w:cs="Segoe UI"/>
+          <w:sz w:val="18"/>
+          <w:szCs w:val="18"/>
+          <w:rtl/>
+        </w:rPr>
+        <w:t xml:space="preserve"> (</w:t>
+      </w:r>
+      <w:r>
+        <w:rPr>
+          <w:rFonts w:ascii="Segoe UI" w:hAnsi="Segoe UI" w:cs="Segoe UI"/>
+          <w:sz w:val="18"/>
+          <w:szCs w:val="18"/>
+        </w:rPr>
+        <w:t>Offloading</w:t>
+      </w:r>
+      <w:r>
+        <w:rPr>
+          <w:rFonts w:ascii="Segoe UI" w:hAnsi="Segoe UI" w:cs="Segoe UI"/>
+          <w:sz w:val="18"/>
+          <w:szCs w:val="18"/>
+          <w:rtl/>
+        </w:rPr>
+        <w:t xml:space="preserve">) </w:t>
+      </w:r>
+      <w:r>
+        <w:rPr>
+          <w:rFonts w:ascii="Segoe UI" w:hAnsi="Segoe UI" w:cs="Segoe UI" w:hint="cs"/>
+          <w:sz w:val="18"/>
+          <w:szCs w:val="18"/>
+          <w:rtl/>
+        </w:rPr>
+        <w:t>כדי</w:t>
+      </w:r>
+      <w:r>
+        <w:rPr>
+          <w:rFonts w:ascii="Segoe UI" w:hAnsi="Segoe UI" w:cs="Segoe UI"/>
+          <w:sz w:val="18"/>
+          <w:szCs w:val="18"/>
+          <w:rtl/>
+        </w:rPr>
+        <w:t xml:space="preserve"> </w:t>
+      </w:r>
+      <w:r>
+        <w:rPr>
+          <w:rFonts w:ascii="Segoe UI" w:hAnsi="Segoe UI" w:cs="Segoe UI" w:hint="cs"/>
+          <w:sz w:val="18"/>
+          <w:szCs w:val="18"/>
+          <w:rtl/>
+        </w:rPr>
+        <w:t>לחסוך</w:t>
+      </w:r>
+      <w:r>
+        <w:rPr>
+          <w:rFonts w:ascii="Segoe UI" w:hAnsi="Segoe UI" w:cs="Segoe UI"/>
+          <w:sz w:val="18"/>
+          <w:szCs w:val="18"/>
+          <w:rtl/>
+        </w:rPr>
+        <w:t xml:space="preserve"> </w:t>
+      </w:r>
+      <w:r>
+        <w:rPr>
+          <w:rFonts w:ascii="Segoe UI" w:hAnsi="Segoe UI" w:cs="Segoe UI" w:hint="cs"/>
+          <w:sz w:val="18"/>
+          <w:szCs w:val="18"/>
+          <w:rtl/>
+        </w:rPr>
+        <w:t>במשאבים</w:t>
+      </w:r>
+      <w:r>
+        <w:rPr>
+          <w:rFonts w:ascii="Segoe UI" w:hAnsi="Segoe UI" w:cs="Segoe UI"/>
+          <w:sz w:val="18"/>
+          <w:szCs w:val="18"/>
+          <w:rtl/>
+        </w:rPr>
+        <w:t xml:space="preserve">, </w:t>
+      </w:r>
+      <w:r>
+        <w:rPr>
+          <w:rFonts w:ascii="Segoe UI" w:hAnsi="Segoe UI" w:cs="Segoe UI" w:hint="cs"/>
+          <w:sz w:val="18"/>
+          <w:szCs w:val="18"/>
+          <w:rtl/>
+        </w:rPr>
+        <w:t>ולכן</w:t>
+      </w:r>
+      <w:r>
+        <w:rPr>
+          <w:rFonts w:ascii="Segoe UI" w:hAnsi="Segoe UI" w:cs="Segoe UI"/>
+          <w:sz w:val="18"/>
+          <w:szCs w:val="18"/>
+          <w:rtl/>
+        </w:rPr>
+        <w:t xml:space="preserve"> </w:t>
+      </w:r>
+      <w:r>
+        <w:rPr>
+          <w:rFonts w:ascii="Segoe UI" w:hAnsi="Segoe UI" w:cs="Segoe UI"/>
+          <w:sz w:val="18"/>
+          <w:szCs w:val="18"/>
+        </w:rPr>
+        <w:t>WIRESHARK</w:t>
+      </w:r>
+      <w:r>
+        <w:rPr>
+          <w:rFonts w:ascii="Segoe UI" w:hAnsi="Segoe UI" w:cs="Segoe UI"/>
+          <w:sz w:val="18"/>
+          <w:szCs w:val="18"/>
+          <w:rtl/>
+        </w:rPr>
+        <w:t xml:space="preserve"> (</w:t>
+      </w:r>
+      <w:r>
+        <w:rPr>
+          <w:rFonts w:ascii="Segoe UI" w:hAnsi="Segoe UI" w:cs="Segoe UI" w:hint="cs"/>
+          <w:sz w:val="18"/>
+          <w:szCs w:val="18"/>
+          <w:rtl/>
+        </w:rPr>
+        <w:t>שלוכד</w:t>
+      </w:r>
+      <w:r>
+        <w:rPr>
+          <w:rFonts w:ascii="Segoe UI" w:hAnsi="Segoe UI" w:cs="Segoe UI"/>
+          <w:sz w:val="18"/>
+          <w:szCs w:val="18"/>
+          <w:rtl/>
+        </w:rPr>
+        <w:t xml:space="preserve"> </w:t>
+      </w:r>
+      <w:r>
+        <w:rPr>
+          <w:rFonts w:ascii="Segoe UI" w:hAnsi="Segoe UI" w:cs="Segoe UI" w:hint="cs"/>
+          <w:sz w:val="18"/>
+          <w:szCs w:val="18"/>
+          <w:rtl/>
+        </w:rPr>
+        <w:t>את</w:t>
+      </w:r>
+      <w:r>
+        <w:rPr>
+          <w:rFonts w:ascii="Segoe UI" w:hAnsi="Segoe UI" w:cs="Segoe UI"/>
+          <w:sz w:val="18"/>
+          <w:szCs w:val="18"/>
+          <w:rtl/>
+        </w:rPr>
+        <w:t xml:space="preserve"> </w:t>
+      </w:r>
+      <w:r>
+        <w:rPr>
+          <w:rFonts w:ascii="Segoe UI" w:hAnsi="Segoe UI" w:cs="Segoe UI" w:hint="cs"/>
+          <w:sz w:val="18"/>
+          <w:szCs w:val="18"/>
+          <w:rtl/>
+        </w:rPr>
+        <w:t>המידע</w:t>
+      </w:r>
+      <w:r>
+        <w:rPr>
+          <w:rFonts w:ascii="Segoe UI" w:hAnsi="Segoe UI" w:cs="Segoe UI"/>
+          <w:sz w:val="18"/>
+          <w:szCs w:val="18"/>
+          <w:rtl/>
+        </w:rPr>
+        <w:t xml:space="preserve"> </w:t>
+      </w:r>
+      <w:r>
+        <w:rPr>
+          <w:rFonts w:ascii="Segoe UI" w:hAnsi="Segoe UI" w:cs="Segoe UI" w:hint="cs"/>
+          <w:sz w:val="18"/>
+          <w:szCs w:val="18"/>
+          <w:rtl/>
+        </w:rPr>
+        <w:t>לפני</w:t>
+      </w:r>
+      <w:r>
+        <w:rPr>
+          <w:rFonts w:ascii="Segoe UI" w:hAnsi="Segoe UI" w:cs="Segoe UI"/>
+          <w:sz w:val="18"/>
+          <w:szCs w:val="18"/>
+          <w:rtl/>
+        </w:rPr>
+        <w:t xml:space="preserve"> </w:t>
+      </w:r>
+      <w:r>
+        <w:rPr>
+          <w:rFonts w:ascii="Segoe UI" w:hAnsi="Segoe UI" w:cs="Segoe UI" w:hint="cs"/>
+          <w:sz w:val="18"/>
+          <w:szCs w:val="18"/>
+          <w:rtl/>
+        </w:rPr>
+        <w:t>כן</w:t>
+      </w:r>
+      <w:r>
+        <w:rPr>
+          <w:rFonts w:ascii="Segoe UI" w:hAnsi="Segoe UI" w:cs="Segoe UI"/>
+          <w:sz w:val="18"/>
+          <w:szCs w:val="18"/>
+          <w:rtl/>
+        </w:rPr>
+        <w:t xml:space="preserve">) </w:t>
+      </w:r>
+      <w:r>
+        <w:rPr>
+          <w:rFonts w:ascii="Segoe UI" w:hAnsi="Segoe UI" w:cs="Segoe UI" w:hint="cs"/>
+          <w:sz w:val="18"/>
+          <w:szCs w:val="18"/>
+          <w:rtl/>
+        </w:rPr>
+        <w:t>לא</w:t>
+      </w:r>
+      <w:r>
+        <w:rPr>
+          <w:rFonts w:ascii="Segoe UI" w:hAnsi="Segoe UI" w:cs="Segoe UI"/>
+          <w:sz w:val="18"/>
+          <w:szCs w:val="18"/>
+          <w:rtl/>
+        </w:rPr>
+        <w:t xml:space="preserve"> </w:t>
+      </w:r>
+      <w:r>
+        <w:rPr>
+          <w:rFonts w:ascii="Segoe UI" w:hAnsi="Segoe UI" w:cs="Segoe UI" w:hint="cs"/>
+          <w:sz w:val="18"/>
+          <w:szCs w:val="18"/>
+          <w:rtl/>
+        </w:rPr>
+        <w:t>רואה</w:t>
+      </w:r>
+      <w:r>
+        <w:rPr>
+          <w:rFonts w:ascii="Segoe UI" w:hAnsi="Segoe UI" w:cs="Segoe UI"/>
+          <w:sz w:val="18"/>
+          <w:szCs w:val="18"/>
+          <w:rtl/>
+        </w:rPr>
+        <w:t xml:space="preserve"> </w:t>
+      </w:r>
+      <w:r>
+        <w:rPr>
+          <w:rFonts w:ascii="Segoe UI" w:hAnsi="Segoe UI" w:cs="Segoe UI" w:hint="cs"/>
+          <w:sz w:val="18"/>
+          <w:szCs w:val="18"/>
+          <w:rtl/>
+        </w:rPr>
+        <w:t>את</w:t>
+      </w:r>
+      <w:r>
+        <w:rPr>
+          <w:rFonts w:ascii="Segoe UI" w:hAnsi="Segoe UI" w:cs="Segoe UI"/>
+          <w:sz w:val="18"/>
+          <w:szCs w:val="18"/>
+          <w:rtl/>
+        </w:rPr>
+        <w:t xml:space="preserve"> </w:t>
+      </w:r>
+      <w:r>
+        <w:rPr>
+          <w:rFonts w:ascii="Segoe UI" w:hAnsi="Segoe UI" w:cs="Segoe UI" w:hint="cs"/>
+          <w:sz w:val="18"/>
+          <w:szCs w:val="18"/>
+          <w:rtl/>
+        </w:rPr>
+        <w:t>הערך</w:t>
+      </w:r>
+      <w:r>
+        <w:rPr>
+          <w:rFonts w:ascii="Segoe UI" w:hAnsi="Segoe UI" w:cs="Segoe UI"/>
+          <w:sz w:val="18"/>
+          <w:szCs w:val="18"/>
+          <w:rtl/>
+        </w:rPr>
+        <w:t xml:space="preserve"> </w:t>
+      </w:r>
+      <w:r>
+        <w:rPr>
+          <w:rFonts w:ascii="Segoe UI" w:hAnsi="Segoe UI" w:cs="Segoe UI" w:hint="cs"/>
+          <w:sz w:val="18"/>
+          <w:szCs w:val="18"/>
+          <w:rtl/>
+        </w:rPr>
+        <w:t>הסופי</w:t>
+      </w:r>
+      <w:r>
+        <w:rPr>
+          <w:rFonts w:ascii="Segoe UI" w:hAnsi="Segoe UI" w:cs="Segoe UI"/>
+          <w:sz w:val="18"/>
+          <w:szCs w:val="18"/>
+          <w:rtl/>
+        </w:rPr>
+        <w:t>.</w:t>
+      </w:r>
+    </w:p>
+    <w:p>
+      <w:pPr>
+        <w:pStyle w:val="a9"/>
+        <w:numPr>
+          <w:ilvl w:val="0"/>
+          <w:numId w:val="24"/>
+        </w:numPr>
+        <w:spacing w:after="120"/>
+        <w:rPr>
+          <w:rFonts w:ascii="Segoe UI" w:hAnsi="Segoe UI" w:cs="Segoe UI"/>
+          <w:sz w:val="18"/>
+          <w:szCs w:val="18"/>
+          <w:u w:val="single"/>
+          <w:rtl/>
+        </w:rPr>
+      </w:pPr>
+      <w:r>
+        <w:rPr>
+          <w:rFonts w:ascii="Segoe UI" w:hAnsi="Segoe UI" w:cs="Segoe UI" w:hint="cs"/>
+          <w:sz w:val="18"/>
+          <w:szCs w:val="18"/>
+          <w:u w:val="single"/>
+          <w:rtl/>
+        </w:rPr>
+        <w:t>שכבת</w:t>
+      </w:r>
+      <w:r>
+        <w:rPr>
+          <w:rFonts w:ascii="Segoe UI" w:hAnsi="Segoe UI" w:cs="Segoe UI"/>
+          <w:sz w:val="18"/>
+          <w:szCs w:val="18"/>
+          <w:u w:val="single"/>
+          <w:rtl/>
+        </w:rPr>
+        <w:t xml:space="preserve"> </w:t>
+      </w:r>
+      <w:r>
+        <w:rPr>
+          <w:rFonts w:ascii="Segoe UI" w:hAnsi="Segoe UI" w:cs="Segoe UI" w:hint="cs"/>
+          <w:sz w:val="18"/>
+          <w:szCs w:val="18"/>
+          <w:u w:val="single"/>
+          <w:rtl/>
+        </w:rPr>
+        <w:t>התעבורה</w:t>
+      </w:r>
+      <w:r>
+        <w:rPr>
+          <w:rFonts w:ascii="Segoe UI" w:hAnsi="Segoe UI" w:cs="Segoe UI"/>
+          <w:sz w:val="18"/>
+          <w:szCs w:val="18"/>
+          <w:u w:val="single"/>
+          <w:rtl/>
+        </w:rPr>
+        <w:t xml:space="preserve"> (</w:t>
+      </w:r>
+      <w:r>
+        <w:rPr>
+          <w:rFonts w:ascii="Segoe UI" w:hAnsi="Segoe UI" w:cs="Segoe UI"/>
+          <w:sz w:val="18"/>
+          <w:szCs w:val="18"/>
+          <w:u w:val="single"/>
+        </w:rPr>
+        <w:t>TCP</w:t>
+      </w:r>
+      <w:r>
+        <w:rPr>
+          <w:rFonts w:ascii="Segoe UI" w:hAnsi="Segoe UI" w:cs="Segoe UI"/>
+          <w:sz w:val="18"/>
+          <w:szCs w:val="18"/>
+          <w:u w:val="single"/>
+          <w:rtl/>
+        </w:rPr>
+        <w:t>):</w:t>
+      </w:r>
+    </w:p>
+    <w:p>
+      <w:pPr>
+        <w:pStyle w:val="a9"/>
+        <w:numPr>
+          <w:ilvl w:val="1"/>
+          <w:numId w:val="24"/>
+        </w:numPr>
+        <w:spacing w:after="120"/>
+        <w:rPr>
+          <w:rFonts w:ascii="Segoe UI" w:hAnsi="Segoe UI" w:cs="Segoe UI"/>
+          <w:sz w:val="18"/>
+          <w:szCs w:val="18"/>
+          <w:rtl/>
+        </w:rPr>
+      </w:pPr>
+      <w:r>
+        <w:rPr>
+          <w:rFonts w:ascii="Segoe UI" w:hAnsi="Segoe UI" w:cs="Segoe UI"/>
+          <w:sz w:val="18"/>
+          <w:szCs w:val="18"/>
+        </w:rPr>
+        <w:t>Ports</w:t>
+      </w:r>
+      <w:r>
+        <w:rPr>
+          <w:rFonts w:ascii="Segoe UI" w:hAnsi="Segoe UI" w:cs="Segoe UI"/>
+          <w:sz w:val="18"/>
+          <w:szCs w:val="18"/>
+          <w:rtl/>
+        </w:rPr>
+        <w:t xml:space="preserve">: </w:t>
+      </w:r>
+      <w:r>
+        <w:rPr>
+          <w:rFonts w:ascii="Segoe UI" w:hAnsi="Segoe UI" w:cs="Segoe UI" w:hint="cs"/>
+          <w:sz w:val="18"/>
+          <w:szCs w:val="18"/>
+          <w:rtl/>
+        </w:rPr>
+        <w:t>ניתן</w:t>
+      </w:r>
+      <w:r>
+        <w:rPr>
+          <w:rFonts w:ascii="Segoe UI" w:hAnsi="Segoe UI" w:cs="Segoe UI"/>
+          <w:sz w:val="18"/>
+          <w:szCs w:val="18"/>
+          <w:rtl/>
+        </w:rPr>
+        <w:t xml:space="preserve"> </w:t>
+      </w:r>
+      <w:r>
+        <w:rPr>
+          <w:rFonts w:ascii="Segoe UI" w:hAnsi="Segoe UI" w:cs="Segoe UI" w:hint="cs"/>
+          <w:sz w:val="18"/>
+          <w:szCs w:val="18"/>
+          <w:rtl/>
+        </w:rPr>
+        <w:t>לראות</w:t>
+      </w:r>
+      <w:r>
+        <w:rPr>
+          <w:rFonts w:ascii="Segoe UI" w:hAnsi="Segoe UI" w:cs="Segoe UI"/>
+          <w:sz w:val="18"/>
+          <w:szCs w:val="18"/>
+          <w:rtl/>
+        </w:rPr>
+        <w:t xml:space="preserve"> </w:t>
+      </w:r>
+      <w:r>
+        <w:rPr>
+          <w:rFonts w:ascii="Segoe UI" w:hAnsi="Segoe UI" w:cs="Segoe UI" w:hint="cs"/>
+          <w:sz w:val="18"/>
+          <w:szCs w:val="18"/>
+          <w:rtl/>
+        </w:rPr>
+        <w:t>בבירור</w:t>
+      </w:r>
+      <w:r>
+        <w:rPr>
+          <w:rFonts w:ascii="Segoe UI" w:hAnsi="Segoe UI" w:cs="Segoe UI"/>
+          <w:sz w:val="18"/>
+          <w:szCs w:val="18"/>
+          <w:rtl/>
+        </w:rPr>
+        <w:t xml:space="preserve"> </w:t>
+      </w:r>
+      <w:r>
+        <w:rPr>
+          <w:rFonts w:ascii="Segoe UI" w:hAnsi="Segoe UI" w:cs="Segoe UI" w:hint="cs"/>
+          <w:sz w:val="18"/>
+          <w:szCs w:val="18"/>
+          <w:rtl/>
+        </w:rPr>
+        <w:t>את</w:t>
+      </w:r>
+      <w:r>
+        <w:rPr>
+          <w:rFonts w:ascii="Segoe UI" w:hAnsi="Segoe UI" w:cs="Segoe UI"/>
+          <w:sz w:val="18"/>
+          <w:szCs w:val="18"/>
+          <w:rtl/>
+        </w:rPr>
+        <w:t xml:space="preserve"> </w:t>
+      </w:r>
+      <w:r>
+        <w:rPr>
+          <w:rFonts w:ascii="Segoe UI" w:hAnsi="Segoe UI" w:cs="Segoe UI" w:hint="cs"/>
+          <w:sz w:val="18"/>
+          <w:szCs w:val="18"/>
+          <w:rtl/>
+        </w:rPr>
+        <w:t>פורט</w:t>
+      </w:r>
+      <w:r>
+        <w:rPr>
+          <w:rFonts w:ascii="Segoe UI" w:hAnsi="Segoe UI" w:cs="Segoe UI"/>
+          <w:sz w:val="18"/>
+          <w:szCs w:val="18"/>
+          <w:rtl/>
+        </w:rPr>
+        <w:t xml:space="preserve"> </w:t>
+      </w:r>
+      <w:r>
+        <w:rPr>
+          <w:rFonts w:ascii="Segoe UI" w:hAnsi="Segoe UI" w:cs="Segoe UI" w:hint="cs"/>
+          <w:sz w:val="18"/>
+          <w:szCs w:val="18"/>
+          <w:rtl/>
+        </w:rPr>
+        <w:t>המקור</w:t>
+      </w:r>
+      <w:r>
+        <w:rPr>
+          <w:rFonts w:ascii="Segoe UI" w:hAnsi="Segoe UI" w:cs="Segoe UI"/>
+          <w:sz w:val="18"/>
+          <w:szCs w:val="18"/>
+          <w:rtl/>
+        </w:rPr>
+        <w:t xml:space="preserve"> (60554) </w:t>
+      </w:r>
+      <w:r>
+        <w:rPr>
+          <w:rFonts w:ascii="Segoe UI" w:hAnsi="Segoe UI" w:cs="Segoe UI" w:hint="cs"/>
+          <w:sz w:val="18"/>
+          <w:szCs w:val="18"/>
+          <w:rtl/>
+        </w:rPr>
+        <w:t>ופורט</w:t>
+      </w:r>
+      <w:r>
+        <w:rPr>
+          <w:rFonts w:ascii="Segoe UI" w:hAnsi="Segoe UI" w:cs="Segoe UI"/>
+          <w:sz w:val="18"/>
+          <w:szCs w:val="18"/>
+          <w:rtl/>
+        </w:rPr>
+        <w:t xml:space="preserve"> </w:t>
+      </w:r>
+      <w:r>
+        <w:rPr>
+          <w:rFonts w:ascii="Segoe UI" w:hAnsi="Segoe UI" w:cs="Segoe UI" w:hint="cs"/>
+          <w:sz w:val="18"/>
+          <w:szCs w:val="18"/>
+          <w:rtl/>
+        </w:rPr>
+        <w:t>היעד</w:t>
+      </w:r>
+      <w:r>
+        <w:rPr>
+          <w:rFonts w:ascii="Segoe UI" w:hAnsi="Segoe UI" w:cs="Segoe UI"/>
+          <w:sz w:val="18"/>
+          <w:szCs w:val="18"/>
+          <w:rtl/>
+        </w:rPr>
+        <w:t xml:space="preserve"> (12345).</w:t>
+      </w:r>
+    </w:p>
+    <w:p>
+      <w:pPr>
+        <w:pStyle w:val="a9"/>
+        <w:numPr>
+          <w:ilvl w:val="1"/>
+          <w:numId w:val="24"/>
+        </w:numPr>
+        <w:spacing w:after="120"/>
+        <w:rPr>
+          <w:rFonts w:ascii="Segoe UI" w:hAnsi="Segoe UI" w:cs="Segoe UI"/>
+          <w:sz w:val="18"/>
+          <w:szCs w:val="18"/>
+        </w:rPr>
+      </w:pPr>
+      <w:r>
+        <w:rPr>
+          <w:rFonts w:ascii="Segoe UI" w:hAnsi="Segoe UI" w:cs="Segoe UI"/>
+          <w:sz w:val="18"/>
+          <w:szCs w:val="18"/>
+        </w:rPr>
+        <w:t>Len (Length)</w:t>
+      </w:r>
+      <w:r>
+        <w:rPr>
+          <w:rFonts w:ascii="Segoe UI" w:hAnsi="Segoe UI" w:cs="Segoe UI"/>
+          <w:sz w:val="18"/>
+          <w:szCs w:val="18"/>
+          <w:rtl/>
+        </w:rPr>
+        <w:t xml:space="preserve">: </w:t>
+      </w:r>
+      <w:r>
+        <w:rPr>
+          <w:rFonts w:ascii="Segoe UI" w:hAnsi="Segoe UI" w:cs="Segoe UI" w:hint="cs"/>
+          <w:sz w:val="18"/>
+          <w:szCs w:val="18"/>
+          <w:rtl/>
+        </w:rPr>
+        <w:t>מציין</w:t>
+      </w:r>
+      <w:r>
+        <w:rPr>
+          <w:rFonts w:ascii="Segoe UI" w:hAnsi="Segoe UI" w:cs="Segoe UI"/>
+          <w:sz w:val="18"/>
+          <w:szCs w:val="18"/>
+          <w:rtl/>
+        </w:rPr>
+        <w:t xml:space="preserve"> </w:t>
+      </w:r>
+      <w:r>
+        <w:rPr>
+          <w:rFonts w:ascii="Segoe UI" w:hAnsi="Segoe UI" w:cs="Segoe UI" w:hint="cs"/>
+          <w:sz w:val="18"/>
+          <w:szCs w:val="18"/>
+          <w:rtl/>
+        </w:rPr>
+        <w:t>את</w:t>
+      </w:r>
+      <w:r>
+        <w:rPr>
+          <w:rFonts w:ascii="Segoe UI" w:hAnsi="Segoe UI" w:cs="Segoe UI"/>
+          <w:sz w:val="18"/>
+          <w:szCs w:val="18"/>
+          <w:rtl/>
+        </w:rPr>
+        <w:t xml:space="preserve"> </w:t>
+      </w:r>
+      <w:r>
+        <w:rPr>
+          <w:rFonts w:ascii="Segoe UI" w:hAnsi="Segoe UI" w:cs="Segoe UI" w:hint="cs"/>
+          <w:sz w:val="18"/>
+          <w:szCs w:val="18"/>
+          <w:rtl/>
+        </w:rPr>
+        <w:t>אורך</w:t>
+      </w:r>
+      <w:r>
+        <w:rPr>
+          <w:rFonts w:ascii="Segoe UI" w:hAnsi="Segoe UI" w:cs="Segoe UI"/>
+          <w:sz w:val="18"/>
+          <w:szCs w:val="18"/>
+          <w:rtl/>
+        </w:rPr>
+        <w:t xml:space="preserve"> </w:t>
+      </w:r>
+      <w:r>
+        <w:rPr>
+          <w:rFonts w:ascii="Segoe UI" w:hAnsi="Segoe UI" w:cs="Segoe UI" w:hint="cs"/>
+          <w:sz w:val="18"/>
+          <w:szCs w:val="18"/>
+          <w:rtl/>
+        </w:rPr>
+        <w:t>המידע</w:t>
+      </w:r>
+      <w:r>
+        <w:rPr>
+          <w:rFonts w:ascii="Segoe UI" w:hAnsi="Segoe UI" w:cs="Segoe UI"/>
+          <w:sz w:val="18"/>
+          <w:szCs w:val="18"/>
+          <w:rtl/>
+        </w:rPr>
+        <w:t xml:space="preserve"> </w:t>
+      </w:r>
+      <w:r>
+        <w:rPr>
+          <w:rFonts w:ascii="Segoe UI" w:hAnsi="Segoe UI" w:cs="Segoe UI" w:hint="cs"/>
+          <w:sz w:val="18"/>
+          <w:szCs w:val="18"/>
+          <w:rtl/>
+        </w:rPr>
+        <w:t>נטו</w:t>
+      </w:r>
+      <w:r>
+        <w:rPr>
+          <w:rFonts w:ascii="Segoe UI" w:hAnsi="Segoe UI" w:cs="Segoe UI"/>
+          <w:sz w:val="18"/>
+          <w:szCs w:val="18"/>
+          <w:rtl/>
+        </w:rPr>
+        <w:t xml:space="preserve"> (</w:t>
+      </w:r>
+      <w:r>
+        <w:rPr>
+          <w:rFonts w:ascii="Segoe UI" w:hAnsi="Segoe UI" w:cs="Segoe UI"/>
+          <w:sz w:val="18"/>
+          <w:szCs w:val="18"/>
+        </w:rPr>
+        <w:t>Payload</w:t>
+      </w:r>
+      <w:r>
+        <w:rPr>
+          <w:rFonts w:ascii="Segoe UI" w:hAnsi="Segoe UI" w:cs="Segoe UI"/>
+          <w:sz w:val="18"/>
+          <w:szCs w:val="18"/>
+          <w:rtl/>
+        </w:rPr>
+        <w:t xml:space="preserve">) </w:t>
+      </w:r>
+      <w:r>
+        <w:rPr>
+          <w:rFonts w:ascii="Segoe UI" w:hAnsi="Segoe UI" w:cs="Segoe UI" w:hint="cs"/>
+          <w:sz w:val="18"/>
+          <w:szCs w:val="18"/>
+          <w:rtl/>
+        </w:rPr>
+        <w:t>שנשלח</w:t>
+      </w:r>
+      <w:r>
+        <w:rPr>
+          <w:rFonts w:ascii="Segoe UI" w:hAnsi="Segoe UI" w:cs="Segoe UI"/>
+          <w:sz w:val="18"/>
+          <w:szCs w:val="18"/>
+          <w:rtl/>
+        </w:rPr>
+        <w:t xml:space="preserve"> </w:t>
+      </w:r>
+      <w:r>
+        <w:rPr>
+          <w:rFonts w:ascii="Segoe UI" w:hAnsi="Segoe UI" w:cs="Segoe UI" w:hint="cs"/>
+          <w:sz w:val="18"/>
+          <w:szCs w:val="18"/>
+          <w:rtl/>
+        </w:rPr>
+        <w:t>בחבילה</w:t>
+      </w:r>
+      <w:r>
+        <w:rPr>
+          <w:rFonts w:ascii="Segoe UI" w:hAnsi="Segoe UI" w:cs="Segoe UI"/>
+          <w:sz w:val="18"/>
+          <w:szCs w:val="18"/>
+          <w:rtl/>
+        </w:rPr>
+        <w:t xml:space="preserve"> </w:t>
+      </w:r>
+      <w:r>
+        <w:rPr>
+          <w:rFonts w:ascii="Segoe UI" w:hAnsi="Segoe UI" w:cs="Segoe UI" w:hint="cs"/>
+          <w:sz w:val="18"/>
+          <w:szCs w:val="18"/>
+          <w:rtl/>
+        </w:rPr>
+        <w:t>זו</w:t>
+      </w:r>
+      <w:r>
+        <w:rPr>
+          <w:rFonts w:ascii="Segoe UI" w:hAnsi="Segoe UI" w:cs="Segoe UI"/>
+          <w:sz w:val="18"/>
+          <w:szCs w:val="18"/>
+          <w:rtl/>
+        </w:rPr>
+        <w:t xml:space="preserve"> (22 </w:t>
+      </w:r>
+      <w:r>
+        <w:rPr>
+          <w:rFonts w:ascii="Segoe UI" w:hAnsi="Segoe UI" w:cs="Segoe UI" w:hint="cs"/>
+          <w:sz w:val="18"/>
+          <w:szCs w:val="18"/>
+          <w:rtl/>
+        </w:rPr>
+        <w:t>בתים</w:t>
+      </w:r>
+      <w:r>
+        <w:rPr>
+          <w:rFonts w:ascii="Segoe UI" w:hAnsi="Segoe UI" w:cs="Segoe UI"/>
+          <w:sz w:val="18"/>
+          <w:szCs w:val="18"/>
+          <w:rtl/>
+        </w:rPr>
+        <w:t>).</w:t>
+      </w:r>
+    </w:p>
+    <w:p>
+      <w:pPr>
+        <w:spacing w:after="120"/>
         <w:ind w:left="357" w:firstLine="363"/>
         <w:rPr>
           <w:rFonts w:ascii="Segoe UI" w:hAnsi="Segoe UI" w:cs="Segoe UI"/>
-          <w:sz w:val="18"/>
-          <w:szCs w:val="18"/>
-        </w:rPr>
-      </w:pPr>
-      <w:r>
-        <w:rPr>
-          <w:rFonts w:ascii="Segoe UI" w:hAnsi="Segoe UI" w:cs="Segoe UI"/>
+          <w:b/>
+          <w:bCs/>
+          <w:sz w:val="18"/>
+          <w:szCs w:val="18"/>
+        </w:rPr>
+      </w:pPr>
+      <w:r>
+        <w:rPr>
+          <w:rFonts w:ascii="Segoe UI" w:hAnsi="Segoe UI" w:cs="Segoe UI"/>
+          <w:b/>
+          <w:bCs/>
           <w:sz w:val="18"/>
           <w:szCs w:val="18"/>
           <w:rtl/>
@@ -4223,7 +6361,20 @@
       </w:r>
       <w:r>
         <w:rPr>
-          <w:rFonts w:ascii="Segoe UI" w:hAnsi="Segoe UI" w:cs="Segoe UI"/>
+          <w:rFonts w:ascii="Segoe UI" w:hAnsi="Segoe UI" w:cs="Segoe UI" w:hint="cs"/>
+          <w:b/>
+          <w:bCs/>
+          <w:sz w:val="18"/>
+          <w:szCs w:val="18"/>
+          <w:rtl/>
+        </w:rPr>
+        <w:t xml:space="preserve"> 1</w:t>
+      </w:r>
+      <w:r>
+        <w:rPr>
+          <w:rFonts w:ascii="Segoe UI" w:hAnsi="Segoe UI" w:cs="Segoe UI"/>
+          <w:b/>
+          <w:bCs/>
           <w:sz w:val="18"/>
           <w:szCs w:val="18"/>
         </w:rPr>
@@ -4502,6 +6653,104 @@
     </w:sectPr>
   </w:body>
 </w:document>
+</file>
+
+<file path=word/endnotes.xml><?xml version="1.0" encoding="utf-8"?>
+<w:endnotes xmlns:wpc="http://schemas.microsoft.com/office/word/2010/wordprocessingCanvas" xmlns:cx="http://schemas.microsoft.com/office/drawing/2014/chartex" xmlns:cx1="http://schemas.microsoft.com/office/drawing/2015/9/8/chartex" xmlns:cx2="http://schemas.microsoft.com/office/drawing/2015/10/21/chartex" xmlns:cx3="http://schemas.microsoft.com/office/drawing/2016/5/9/chartex" xmlns:cx4="http://schemas.microsoft.com/office/drawing/2016/5/10/chartex" xmlns:cx5="http://schemas.microsoft.com/office/drawing/2016/5/11/chartex" xmlns:cx6="http://schemas.microsoft.com/office/drawing/2016/5/12/chartex" xmlns:cx7="http://schemas.microsoft.com/office/drawing/2016/5/13/chartex" xmlns:cx8="http://schemas.microsoft.com/office/drawing/2016/5/14/chartex" xmlns:mc="http://schemas.openxmlformats.org/markup-compatibility/2006" xmlns:aink="http://schemas.microsoft.com/office/drawing/2016/ink" xmlns:am3d="http://schemas.microsoft.com/office/drawing/2017/model3d" xmlns:o="urn:schemas-microsoft-com:office:office" xmlns:oel="http://schemas.microsoft.com/office/2019/extlst" xmlns:r="http://schemas.openxmlformats.org/officeDocument/2006/relationships" xmlns:m="http://schemas.openxmlformats.org/officeDocument/2006/math" xmlns:v="urn:schemas-microsoft-com:vml" xmlns:wp14="http://schemas.microsoft.com/office/word/2010/wordprocessingDrawing" xmlns:wp="http://schemas.openxmlformats.org/drawingml/2006/wordprocessingDrawing" xmlns:w10="urn:schemas-microsoft-com:office:word" xmlns:w="http://schemas.openxmlformats.org/wordprocessingml/2006/main" xmlns:w14="http://schemas.microsoft.com/office/word/2010/wordml" xmlns:w15="http://schemas.microsoft.com/office/word/2012/wordml" xmlns:w16cex="http://schemas.microsoft.com/office/word/2018/wordml/cex" xmlns:w16cid="http://schemas.microsoft.com/office/word/2016/wordml/cid" xmlns:w16="http://schemas.microsoft.com/office/word/2018/wordml" xmlns:w16du="http://schemas.microsoft.com/office/word/2023/wordml/word16du" xmlns:w16sdtdh="http://schemas.microsoft.com/office/word/2020/wordml/sdtdatahash" xmlns:w16sdtfl="http://schemas.microsoft.com/office/word/2024/wordml/sdtformatlock" xmlns:w16se="http://schemas.microsoft.com/office/word/2015/wordml/symex" xmlns:wpg="http://schemas.microsoft.com/office/word/2010/wordprocessingGroup" xmlns:wpi="http://schemas.microsoft.com/office/word/2010/wordprocessingInk" xmlns:wne="http://schemas.microsoft.com/office/word/2006/wordml" xmlns:wps="http://schemas.microsoft.com/office/word/2010/wordprocessingShape" mc:Ignorable="w14 w15 w16se w16cid w16 w16cex w16sdtdh w16sdtfl w16du wp14">
+  <w:endnote w:type="separator" w:id="-1">
+    <w:p>
+      <w:pPr>
+        <w:spacing w:after="0" w:line="240" w:lineRule="auto"/>
+      </w:pPr>
+      <w:r>
+        <w:separator/>
+      </w:r>
+    </w:p>
+  </w:endnote>
+  <w:endnote w:type="continuationSeparator" w:id="0">
+    <w:p>
+      <w:pPr>
+        <w:spacing w:after="0" w:line="240" w:lineRule="auto"/>
+      </w:pPr>
+      <w:r>
+        <w:continuationSeparator/>
+      </w:r>
+    </w:p>
+  </w:endnote>
+</w:endnotes>
+</file>
+
+<file path=word/footnotes.xml><?xml version="1.0" encoding="utf-8"?>
+<w:footnotes xmlns:wpc="http://schemas.microsoft.com/office/word/2010/wordprocessingCanvas" xmlns:cx="http://schemas.microsoft.com/office/drawing/2014/chartex" xmlns:cx1="http://schemas.microsoft.com/office/drawing/2015/9/8/chartex" xmlns:cx2="http://schemas.microsoft.com/office/drawing/2015/10/21/chartex" xmlns:cx3="http://schemas.microsoft.com/office/drawing/2016/5/9/chartex" xmlns:cx4="http://schemas.microsoft.com/office/drawing/2016/5/10/chartex" xmlns:cx5="http://schemas.microsoft.com/office/drawing/2016/5/11/chartex" xmlns:cx6="http://schemas.microsoft.com/office/drawing/2016/5/12/chartex" xmlns:cx7="http://schemas.microsoft.com/office/drawing/2016/5/13/chartex" xmlns:cx8="http://schemas.microsoft.com/office/drawing/2016/5/14/chartex" xmlns:mc="http://schemas.openxmlformats.org/markup-compatibility/2006" xmlns:aink="http://schemas.microsoft.com/office/drawing/2016/ink" xmlns:am3d="http://schemas.microsoft.com/office/drawing/2017/model3d" xmlns:o="urn:schemas-microsoft-com:office:office" xmlns:oel="http://schemas.microsoft.com/office/2019/extlst" xmlns:r="http://schemas.openxmlformats.org/officeDocument/2006/relationships" xmlns:m="http://schemas.openxmlformats.org/officeDocument/2006/math" xmlns:v="urn:schemas-microsoft-com:vml" xmlns:wp14="http://schemas.microsoft.com/office/word/2010/wordprocessingDrawing" xmlns:wp="http://schemas.openxmlformats.org/drawingml/2006/wordprocessingDrawing" xmlns:w10="urn:schemas-microsoft-com:office:word" xmlns:w="http://schemas.openxmlformats.org/wordprocessingml/2006/main" xmlns:w14="http://schemas.microsoft.com/office/word/2010/wordml" xmlns:w15="http://schemas.microsoft.com/office/word/2012/wordml" xmlns:w16cex="http://schemas.microsoft.com/office/word/2018/wordml/cex" xmlns:w16cid="http://schemas.microsoft.com/office/word/2016/wordml/cid" xmlns:w16="http://schemas.microsoft.com/office/word/2018/wordml" xmlns:w16du="http://schemas.microsoft.com/office/word/2023/wordml/word16du" xmlns:w16sdtdh="http://schemas.microsoft.com/office/word/2020/wordml/sdtdatahash" xmlns:w16sdtfl="http://schemas.microsoft.com/office/word/2024/wordml/sdtformatlock" xmlns:w16se="http://schemas.microsoft.com/office/word/2015/wordml/symex" xmlns:wpg="http://schemas.microsoft.com/office/word/2010/wordprocessingGroup" xmlns:wpi="http://schemas.microsoft.com/office/word/2010/wordprocessingInk" xmlns:wne="http://schemas.microsoft.com/office/word/2006/wordml" xmlns:wps="http://schemas.microsoft.com/office/word/2010/wordprocessingShape" mc:Ignorable="w14 w15 w16se w16cid w16 w16cex w16sdtdh w16sdtfl w16du wp14">
+  <w:footnote w:type="separator" w:id="-1">
+    <w:p>
+      <w:pPr>
+        <w:spacing w:after="0" w:line="240" w:lineRule="auto"/>
+      </w:pPr>
+      <w:r>
+        <w:separator/>
+      </w:r>
+    </w:p>
+  </w:footnote>
+  <w:footnote w:type="continuationSeparator" w:id="0">
+    <w:p>
+      <w:pPr>
+        <w:spacing w:after="0" w:line="240" w:lineRule="auto"/>
+      </w:pPr>
+      <w:r>
+        <w:continuationSeparator/>
+      </w:r>
+    </w:p>
+  </w:footnote>
+  <w:footnote w:id="1">
+    <w:p>
+      <w:pPr>
+        <w:pStyle w:val="af"/>
+        <w:rPr>
+          <w:rFonts w:ascii="Segoe UI" w:hAnsi="Segoe UI" w:cs="Segoe UI"/>
+          <w:sz w:val="14"/>
+          <w:szCs w:val="14"/>
+          <w:rtl/>
+        </w:rPr>
+      </w:pPr>
+      <w:r>
+        <w:rPr>
+          <w:rStyle w:val="af1"/>
+          <w:rFonts w:ascii="Segoe UI" w:hAnsi="Segoe UI" w:cs="Segoe UI"/>
+          <w:sz w:val="14"/>
+          <w:szCs w:val="14"/>
+        </w:rPr>
+        <w:footnoteRef/>
+      </w:r>
+      <w:r>
+        <w:rPr>
+          <w:rFonts w:ascii="Segoe UI" w:hAnsi="Segoe UI" w:cs="Segoe UI"/>
+          <w:sz w:val="14"/>
+          <w:szCs w:val="14"/>
+          <w:rtl/>
+        </w:rPr>
+        <w:t xml:space="preserve"> </w:t>
+      </w:r>
+      <w:r>
+        <w:rPr>
+          <w:rFonts w:ascii="Segoe UI" w:hAnsi="Segoe UI" w:cs="Segoe UI"/>
+          <w:sz w:val="14"/>
+          <w:szCs w:val="14"/>
+          <w:rtl/>
+        </w:rPr>
+        <w:t>איור 1 – צילום של התעבורה במהלך הרצת סקריפט ה</w:t>
+      </w:r>
+      <w:r>
+        <w:rPr>
+          <w:rFonts w:ascii="Segoe UI" w:hAnsi="Segoe UI" w:cs="Segoe UI"/>
+          <w:sz w:val="14"/>
+          <w:szCs w:val="14"/>
+        </w:rPr>
+        <w:t>JUPITER</w:t>
+      </w:r>
+    </w:p>
+  </w:footnote>
+</w:footnotes>
 </file>
 
 <file path=word/numbering.xml><?xml version="1.0" encoding="utf-8"?>
@@ -8644,6 +10893,7 @@
   <w:style w:type="character" w:default="1" w:styleId="a0">
     <w:name w:val="Default Paragraph Font"/>
     <w:uiPriority w:val="1"/>
+    <w:semiHidden/>
     <w:unhideWhenUsed/>
   </w:style>
   <w:style w:type="table" w:default="1" w:styleId="a1">
@@ -8972,6 +11222,64 @@
     <w:basedOn w:val="a0"/>
     <w:rsid w:val="00D10D8C"/>
   </w:style>
+  <w:style w:type="paragraph" w:styleId="ae">
+    <w:name w:val="caption"/>
+    <w:basedOn w:val="a"/>
+    <w:next w:val="a"/>
+    <w:uiPriority w:val="35"/>
+    <w:unhideWhenUsed/>
+    <w:qFormat/>
+    <w:rsid w:val="00734805"/>
+    <w:pPr>
+      <w:spacing w:after="200" w:line="240" w:lineRule="auto"/>
+    </w:pPr>
+    <w:rPr>
+      <w:i/>
+      <w:iCs/>
+      <w:color w:val="0E2841" w:themeColor="text2"/>
+      <w:sz w:val="18"/>
+      <w:szCs w:val="18"/>
+    </w:rPr>
+  </w:style>
+  <w:style w:type="paragraph" w:styleId="af">
+    <w:name w:val="footnote text"/>
+    <w:basedOn w:val="a"/>
+    <w:link w:val="af0"/>
+    <w:uiPriority w:val="99"/>
+    <w:semiHidden/>
+    <w:unhideWhenUsed/>
+    <w:rsid w:val="003065C8"/>
+    <w:pPr>
+      <w:spacing w:after="0" w:line="240" w:lineRule="auto"/>
+    </w:pPr>
+    <w:rPr>
+      <w:sz w:val="20"/>
+      <w:szCs w:val="20"/>
+    </w:rPr>
+  </w:style>
+  <w:style w:type="character" w:customStyle="1" w:styleId="af0">
+    <w:name w:val="טקסט הערת שוליים תו"/>
+    <w:basedOn w:val="a0"/>
+    <w:link w:val="af"/>
+    <w:uiPriority w:val="99"/>
+    <w:semiHidden/>
+    <w:rsid w:val="003065C8"/>
+    <w:rPr>
+      <w:sz w:val="20"/>
+      <w:szCs w:val="20"/>
+    </w:rPr>
+  </w:style>
+  <w:style w:type="character" w:styleId="af1">
+    <w:name w:val="footnote reference"/>
+    <w:basedOn w:val="a0"/>
+    <w:uiPriority w:val="99"/>
+    <w:semiHidden/>
+    <w:unhideWhenUsed/>
+    <w:rsid w:val="003065C8"/>
+    <w:rPr>
+      <w:vertAlign w:val="superscript"/>
+    </w:rPr>
+  </w:style>
 </w:styles>
 </file>
 
@@ -9288,4 +11596,16 @@
     </a:ext>
   </a:extLst>
 </a:theme>
+</file>
+
+<file path=customXml/item1.xml><?xml version="1.0" encoding="utf-8"?>
+<b:Sources xmlns:b="http://schemas.openxmlformats.org/officeDocument/2006/bibliography" xmlns="http://schemas.openxmlformats.org/officeDocument/2006/bibliography" SelectedStyle="\APASixthEditionOfficeOnline.xsl" StyleName="APA" Version="6"/>
+</file>
+
+<file path=customXml/itemProps1.xml><?xml version="1.0" encoding="utf-8"?>
+<ds:datastoreItem xmlns:ds="http://schemas.openxmlformats.org/officeDocument/2006/customXml" ds:itemID="{176C0893-ECC9-4E85-940C-E456E3E5A30F}">
+  <ds:schemaRefs>
+    <ds:schemaRef ds:uri="http://schemas.openxmlformats.org/officeDocument/2006/bibliography"/>
+  </ds:schemaRefs>
+</ds:datastoreItem>
 </file>
</xml_diff>